<commit_message>
Added Backend Flow to documentation
</commit_message>
<xml_diff>
--- a/Documentation/Spotify Group Recommendations - Use Case and Requirements.docx
+++ b/Documentation/Spotify Group Recommendations - Use Case and Requirements.docx
@@ -4,7 +4,7 @@
   <w:body>
     <w:p>
       <w:pPr>
-        <w:pStyle w:val="Title"/>
+        <w:pStyle w:val="Titel"/>
         <w:rPr>
           <w:lang w:val="en-GB"/>
         </w:rPr>
@@ -18,7 +18,7 @@
     </w:p>
     <w:p>
       <w:pPr>
-        <w:pStyle w:val="Heading1"/>
+        <w:pStyle w:val="berschrift1"/>
         <w:rPr>
           <w:lang w:val="en-GB"/>
         </w:rPr>
@@ -32,7 +32,7 @@
     </w:p>
     <w:p>
       <w:pPr>
-        <w:pStyle w:val="Heading2"/>
+        <w:pStyle w:val="berschrift2"/>
         <w:rPr>
           <w:lang w:val="en-GB"/>
         </w:rPr>
@@ -46,7 +46,7 @@
     </w:p>
     <w:p>
       <w:pPr>
-        <w:pStyle w:val="Heading3"/>
+        <w:pStyle w:val="berschrift3"/>
         <w:rPr>
           <w:lang w:val="en-GB"/>
         </w:rPr>
@@ -74,7 +74,21 @@
         <w:rPr>
           <w:lang w:val="en-US"/>
         </w:rPr>
-        <w:t>hould be possible to create accounts in the spotify group recommendation system. Every user needs to be able to form groups and invite/add other users to the groups.</w:t>
+        <w:t xml:space="preserve">hould be possible to create accounts in the </w:t>
+      </w:r>
+      <w:proofErr w:type="spellStart"/>
+      <w:r>
+        <w:rPr>
+          <w:lang w:val="en-US"/>
+        </w:rPr>
+        <w:t>spotify</w:t>
+      </w:r>
+      <w:proofErr w:type="spellEnd"/>
+      <w:r>
+        <w:rPr>
+          <w:lang w:val="en-US"/>
+        </w:rPr>
+        <w:t xml:space="preserve"> group recommendation system. Every user needs to be able to form groups and invite/add other users to the groups.</w:t>
       </w:r>
     </w:p>
     <w:p>
@@ -87,7 +101,21 @@
         <w:rPr>
           <w:lang w:val="en-US"/>
         </w:rPr>
-        <w:t>User specific data, like friends, groups, spotify connections (tokens) will be saved into a user database. This ensures a consistent reusability for every user.</w:t>
+        <w:t xml:space="preserve">User specific data, like friends, groups, </w:t>
+      </w:r>
+      <w:proofErr w:type="spellStart"/>
+      <w:r>
+        <w:rPr>
+          <w:lang w:val="en-US"/>
+        </w:rPr>
+        <w:t>spotify</w:t>
+      </w:r>
+      <w:proofErr w:type="spellEnd"/>
+      <w:r>
+        <w:rPr>
+          <w:lang w:val="en-US"/>
+        </w:rPr>
+        <w:t xml:space="preserve"> connections (tokens) will be saved into a user database. This ensures a consistent reusability for every user.</w:t>
       </w:r>
     </w:p>
     <w:p>
@@ -100,12 +128,26 @@
         <w:rPr>
           <w:lang w:val="en-US"/>
         </w:rPr>
-        <w:t>Every user has access to all of his data and can delete the data at any time.</w:t>
+        <w:t xml:space="preserve">Every user has access to </w:t>
+      </w:r>
+      <w:proofErr w:type="gramStart"/>
+      <w:r>
+        <w:rPr>
+          <w:lang w:val="en-US"/>
+        </w:rPr>
+        <w:t>all of</w:t>
+      </w:r>
+      <w:proofErr w:type="gramEnd"/>
+      <w:r>
+        <w:rPr>
+          <w:lang w:val="en-US"/>
+        </w:rPr>
+        <w:t xml:space="preserve"> his data and can delete the data at any time.</w:t>
       </w:r>
     </w:p>
     <w:p>
       <w:pPr>
-        <w:pStyle w:val="Heading3"/>
+        <w:pStyle w:val="berschrift3"/>
         <w:rPr>
           <w:lang w:val="en-US"/>
         </w:rPr>
@@ -146,12 +188,26 @@
         <w:rPr>
           <w:lang w:val="en-US"/>
         </w:rPr>
-        <w:t>A group itself will only be deleted wenn every user has left the group. This ensures that you still have access to group data even if every other member has left the group</w:t>
+        <w:t xml:space="preserve">A group itself will only be deleted </w:t>
+      </w:r>
+      <w:proofErr w:type="spellStart"/>
+      <w:r>
+        <w:rPr>
+          <w:lang w:val="en-US"/>
+        </w:rPr>
+        <w:t>wenn</w:t>
+      </w:r>
+      <w:proofErr w:type="spellEnd"/>
+      <w:r>
+        <w:rPr>
+          <w:lang w:val="en-US"/>
+        </w:rPr>
+        <w:t xml:space="preserve"> every user has left the group. This ensures that you still have access to group data even if every other member has left the group</w:t>
       </w:r>
     </w:p>
     <w:p>
       <w:pPr>
-        <w:pStyle w:val="Heading3"/>
+        <w:pStyle w:val="berschrift3"/>
         <w:rPr>
           <w:lang w:val="en-US"/>
         </w:rPr>
@@ -173,19 +229,69 @@
         <w:rPr>
           <w:lang w:val="en-US"/>
         </w:rPr>
-        <w:t>After a group member has created a playlist it</w:t>
+        <w:t xml:space="preserve">After a group member has created a </w:t>
+      </w:r>
+      <w:proofErr w:type="gramStart"/>
+      <w:r>
+        <w:rPr>
+          <w:lang w:val="en-US"/>
+        </w:rPr>
+        <w:t>playlist</w:t>
+      </w:r>
+      <w:proofErr w:type="gramEnd"/>
+      <w:r>
+        <w:rPr>
+          <w:lang w:val="en-US"/>
+        </w:rPr>
+        <w:t xml:space="preserve"> it</w:t>
       </w:r>
       <w:r>
         <w:rPr>
           <w:lang w:val="en-US"/>
         </w:rPr>
-        <w:t xml:space="preserve"> will be linked to the spotify account of the creating user. </w:t>
+        <w:t xml:space="preserve"> will be linked to the </w:t>
       </w:r>
+      <w:proofErr w:type="spellStart"/>
       <w:r>
         <w:rPr>
           <w:lang w:val="en-US"/>
         </w:rPr>
-        <w:t xml:space="preserve">Otherwise the app would need to create some form of an anonymous/group specific user in spotify. </w:t>
+        <w:t>spotify</w:t>
+      </w:r>
+      <w:proofErr w:type="spellEnd"/>
+      <w:r>
+        <w:rPr>
+          <w:lang w:val="en-US"/>
+        </w:rPr>
+        <w:t xml:space="preserve"> account of the creating user. </w:t>
+      </w:r>
+      <w:proofErr w:type="gramStart"/>
+      <w:r>
+        <w:rPr>
+          <w:lang w:val="en-US"/>
+        </w:rPr>
+        <w:t>Otherwise</w:t>
+      </w:r>
+      <w:proofErr w:type="gramEnd"/>
+      <w:r>
+        <w:rPr>
+          <w:lang w:val="en-US"/>
+        </w:rPr>
+        <w:t xml:space="preserve"> the app would need to create some form of an anonymous/group specific user in </w:t>
+      </w:r>
+      <w:proofErr w:type="spellStart"/>
+      <w:r>
+        <w:rPr>
+          <w:lang w:val="en-US"/>
+        </w:rPr>
+        <w:t>spotify</w:t>
+      </w:r>
+      <w:proofErr w:type="spellEnd"/>
+      <w:r>
+        <w:rPr>
+          <w:lang w:val="en-US"/>
+        </w:rPr>
+        <w:t xml:space="preserve">. </w:t>
       </w:r>
     </w:p>
     <w:p>
@@ -198,12 +304,26 @@
         <w:rPr>
           <w:lang w:val="en-US"/>
         </w:rPr>
-        <w:t>In addition to the playlist being linked to the user, it will also be saved in the apps database. This prevents loss of data if the creating user decides to remove the playlist from inside of his spotify account.</w:t>
+        <w:t xml:space="preserve">In addition to the playlist being linked to the user, it will also be saved in the apps database. This prevents loss of data if the creating user decides to remove the playlist from inside of his </w:t>
+      </w:r>
+      <w:proofErr w:type="spellStart"/>
+      <w:r>
+        <w:rPr>
+          <w:lang w:val="en-US"/>
+        </w:rPr>
+        <w:t>spotify</w:t>
+      </w:r>
+      <w:proofErr w:type="spellEnd"/>
+      <w:r>
+        <w:rPr>
+          <w:lang w:val="en-US"/>
+        </w:rPr>
+        <w:t xml:space="preserve"> account.</w:t>
       </w:r>
     </w:p>
     <w:p>
       <w:pPr>
-        <w:pStyle w:val="Heading3"/>
+        <w:pStyle w:val="berschrift3"/>
         <w:rPr>
           <w:lang w:val="en-US"/>
         </w:rPr>
@@ -217,7 +337,7 @@
     </w:p>
     <w:tbl>
       <w:tblPr>
-        <w:tblStyle w:val="TableGrid"/>
+        <w:tblStyle w:val="Tabellenraster"/>
         <w:tblW w:w="0" w:type="auto"/>
         <w:tblLook w:val="04A0" w:firstRow="1" w:lastRow="0" w:firstColumn="1" w:lastColumn="0" w:noHBand="0" w:noVBand="1"/>
       </w:tblPr>
@@ -444,11 +564,19 @@
                 <w:lang w:val="en-US"/>
               </w:rPr>
             </w:pPr>
-            <w:r>
-              <w:rPr>
-                <w:lang w:val="en-US"/>
-              </w:rPr>
-              <w:t>Useraccount is created</w:t>
+            <w:proofErr w:type="spellStart"/>
+            <w:r>
+              <w:rPr>
+                <w:lang w:val="en-US"/>
+              </w:rPr>
+              <w:t>Useraccount</w:t>
+            </w:r>
+            <w:proofErr w:type="spellEnd"/>
+            <w:r>
+              <w:rPr>
+                <w:lang w:val="en-US"/>
+              </w:rPr>
+              <w:t xml:space="preserve"> is created</w:t>
             </w:r>
           </w:p>
         </w:tc>
@@ -482,11 +610,19 @@
                 <w:lang w:val="en-US"/>
               </w:rPr>
             </w:pPr>
-            <w:r>
-              <w:rPr>
-                <w:lang w:val="en-US"/>
-              </w:rPr>
-              <w:t>Useraccount is not created</w:t>
+            <w:proofErr w:type="spellStart"/>
+            <w:r>
+              <w:rPr>
+                <w:lang w:val="en-US"/>
+              </w:rPr>
+              <w:t>Useraccount</w:t>
+            </w:r>
+            <w:proofErr w:type="spellEnd"/>
+            <w:r>
+              <w:rPr>
+                <w:lang w:val="en-US"/>
+              </w:rPr>
+              <w:t xml:space="preserve"> is not created</w:t>
             </w:r>
           </w:p>
         </w:tc>
@@ -554,7 +690,7 @@
           </w:tcPr>
           <w:p>
             <w:pPr>
-              <w:pStyle w:val="ListParagraph"/>
+              <w:pStyle w:val="Listenabsatz"/>
               <w:numPr>
                 <w:ilvl w:val="0"/>
                 <w:numId w:val="1"/>
@@ -572,7 +708,7 @@
           </w:p>
           <w:p>
             <w:pPr>
-              <w:pStyle w:val="ListParagraph"/>
+              <w:pStyle w:val="Listenabsatz"/>
               <w:numPr>
                 <w:ilvl w:val="0"/>
                 <w:numId w:val="1"/>
@@ -590,7 +726,7 @@
           </w:p>
           <w:p>
             <w:pPr>
-              <w:pStyle w:val="ListParagraph"/>
+              <w:pStyle w:val="Listenabsatz"/>
               <w:numPr>
                 <w:ilvl w:val="0"/>
                 <w:numId w:val="1"/>
@@ -608,7 +744,7 @@
           </w:p>
           <w:p>
             <w:pPr>
-              <w:pStyle w:val="ListParagraph"/>
+              <w:pStyle w:val="Listenabsatz"/>
               <w:numPr>
                 <w:ilvl w:val="0"/>
                 <w:numId w:val="1"/>
@@ -626,7 +762,7 @@
           </w:p>
           <w:p>
             <w:pPr>
-              <w:pStyle w:val="ListParagraph"/>
+              <w:pStyle w:val="Listenabsatz"/>
               <w:numPr>
                 <w:ilvl w:val="0"/>
                 <w:numId w:val="1"/>
@@ -669,7 +805,7 @@
           </w:tcPr>
           <w:p>
             <w:pPr>
-              <w:pStyle w:val="ListParagraph"/>
+              <w:pStyle w:val="Listenabsatz"/>
               <w:numPr>
                 <w:ilvl w:val="0"/>
                 <w:numId w:val="2"/>
@@ -687,7 +823,7 @@
           </w:p>
           <w:p>
             <w:pPr>
-              <w:pStyle w:val="ListParagraph"/>
+              <w:pStyle w:val="Listenabsatz"/>
               <w:numPr>
                 <w:ilvl w:val="0"/>
                 <w:numId w:val="2"/>
@@ -754,7 +890,7 @@
     </w:p>
     <w:tbl>
       <w:tblPr>
-        <w:tblStyle w:val="TableGrid"/>
+        <w:tblStyle w:val="Tabellenraster"/>
         <w:tblW w:w="0" w:type="auto"/>
         <w:tblLook w:val="04A0" w:firstRow="1" w:lastRow="0" w:firstColumn="1" w:lastColumn="0" w:noHBand="0" w:noVBand="1"/>
       </w:tblPr>
@@ -986,7 +1122,35 @@
               <w:rPr>
                 <w:lang w:val="en-US"/>
               </w:rPr>
-              <w:t>App has access to users spotify account through spotify API</w:t>
+              <w:t xml:space="preserve">App has access to users </w:t>
+            </w:r>
+            <w:proofErr w:type="spellStart"/>
+            <w:r>
+              <w:rPr>
+                <w:lang w:val="en-US"/>
+              </w:rPr>
+              <w:t>spotify</w:t>
+            </w:r>
+            <w:proofErr w:type="spellEnd"/>
+            <w:r>
+              <w:rPr>
+                <w:lang w:val="en-US"/>
+              </w:rPr>
+              <w:t xml:space="preserve"> account through </w:t>
+            </w:r>
+            <w:proofErr w:type="spellStart"/>
+            <w:r>
+              <w:rPr>
+                <w:lang w:val="en-US"/>
+              </w:rPr>
+              <w:t>spotify</w:t>
+            </w:r>
+            <w:proofErr w:type="spellEnd"/>
+            <w:r>
+              <w:rPr>
+                <w:lang w:val="en-US"/>
+              </w:rPr>
+              <w:t xml:space="preserve"> API</w:t>
             </w:r>
           </w:p>
         </w:tc>
@@ -1024,7 +1188,21 @@
               <w:rPr>
                 <w:lang w:val="en-US"/>
               </w:rPr>
-              <w:t>No access to spotify API</w:t>
+              <w:t xml:space="preserve">No access to </w:t>
+            </w:r>
+            <w:proofErr w:type="spellStart"/>
+            <w:r>
+              <w:rPr>
+                <w:lang w:val="en-US"/>
+              </w:rPr>
+              <w:t>spotify</w:t>
+            </w:r>
+            <w:proofErr w:type="spellEnd"/>
+            <w:r>
+              <w:rPr>
+                <w:lang w:val="en-US"/>
+              </w:rPr>
+              <w:t xml:space="preserve"> API</w:t>
             </w:r>
           </w:p>
         </w:tc>
@@ -1062,7 +1240,21 @@
               <w:rPr>
                 <w:lang w:val="en-US"/>
               </w:rPr>
-              <w:t>User presses button ‘connect with spotify’</w:t>
+              <w:t xml:space="preserve">User presses button ‘connect with </w:t>
+            </w:r>
+            <w:proofErr w:type="spellStart"/>
+            <w:r>
+              <w:rPr>
+                <w:lang w:val="en-US"/>
+              </w:rPr>
+              <w:t>spotify</w:t>
+            </w:r>
+            <w:proofErr w:type="spellEnd"/>
+            <w:r>
+              <w:rPr>
+                <w:lang w:val="en-US"/>
+              </w:rPr>
+              <w:t>’</w:t>
             </w:r>
           </w:p>
         </w:tc>
@@ -1092,7 +1284,7 @@
           </w:tcPr>
           <w:p>
             <w:pPr>
-              <w:pStyle w:val="ListParagraph"/>
+              <w:pStyle w:val="Listenabsatz"/>
               <w:numPr>
                 <w:ilvl w:val="0"/>
                 <w:numId w:val="3"/>
@@ -1110,7 +1302,7 @@
           </w:p>
           <w:p>
             <w:pPr>
-              <w:pStyle w:val="ListParagraph"/>
+              <w:pStyle w:val="Listenabsatz"/>
               <w:numPr>
                 <w:ilvl w:val="0"/>
                 <w:numId w:val="3"/>
@@ -1123,12 +1315,26 @@
               <w:rPr>
                 <w:lang w:val="en-US"/>
               </w:rPr>
-              <w:t>User provides needed data to get user specific information through the spotify API</w:t>
-            </w:r>
-          </w:p>
-          <w:p>
-            <w:pPr>
-              <w:pStyle w:val="ListParagraph"/>
+              <w:t xml:space="preserve">User provides needed data to get user specific information through the </w:t>
+            </w:r>
+            <w:proofErr w:type="spellStart"/>
+            <w:r>
+              <w:rPr>
+                <w:lang w:val="en-US"/>
+              </w:rPr>
+              <w:t>spotify</w:t>
+            </w:r>
+            <w:proofErr w:type="spellEnd"/>
+            <w:r>
+              <w:rPr>
+                <w:lang w:val="en-US"/>
+              </w:rPr>
+              <w:t xml:space="preserve"> API</w:t>
+            </w:r>
+          </w:p>
+          <w:p>
+            <w:pPr>
+              <w:pStyle w:val="Listenabsatz"/>
               <w:numPr>
                 <w:ilvl w:val="0"/>
                 <w:numId w:val="3"/>
@@ -1141,7 +1347,21 @@
               <w:rPr>
                 <w:lang w:val="en-US"/>
               </w:rPr>
-              <w:t>Test request to spotify API returns some form of 200 Status</w:t>
+              <w:t xml:space="preserve">Test request to </w:t>
+            </w:r>
+            <w:proofErr w:type="spellStart"/>
+            <w:r>
+              <w:rPr>
+                <w:lang w:val="en-US"/>
+              </w:rPr>
+              <w:t>spotify</w:t>
+            </w:r>
+            <w:proofErr w:type="spellEnd"/>
+            <w:r>
+              <w:rPr>
+                <w:lang w:val="en-US"/>
+              </w:rPr>
+              <w:t xml:space="preserve"> API returns some form of 200 Status</w:t>
             </w:r>
           </w:p>
         </w:tc>
@@ -1171,7 +1391,7 @@
           </w:tcPr>
           <w:p>
             <w:pPr>
-              <w:pStyle w:val="ListParagraph"/>
+              <w:pStyle w:val="Listenabsatz"/>
               <w:numPr>
                 <w:ilvl w:val="0"/>
                 <w:numId w:val="4"/>
@@ -1189,7 +1409,7 @@
           </w:p>
           <w:p>
             <w:pPr>
-              <w:pStyle w:val="ListParagraph"/>
+              <w:pStyle w:val="Listenabsatz"/>
               <w:numPr>
                 <w:ilvl w:val="0"/>
                 <w:numId w:val="4"/>
@@ -1207,7 +1427,7 @@
           </w:p>
           <w:p>
             <w:pPr>
-              <w:pStyle w:val="ListParagraph"/>
+              <w:pStyle w:val="Listenabsatz"/>
               <w:numPr>
                 <w:ilvl w:val="0"/>
                 <w:numId w:val="4"/>
@@ -1220,7 +1440,21 @@
               <w:rPr>
                 <w:lang w:val="en-US"/>
               </w:rPr>
-              <w:t>User has no spotify account</w:t>
+              <w:t xml:space="preserve">User has no </w:t>
+            </w:r>
+            <w:proofErr w:type="spellStart"/>
+            <w:r>
+              <w:rPr>
+                <w:lang w:val="en-US"/>
+              </w:rPr>
+              <w:t>spotify</w:t>
+            </w:r>
+            <w:proofErr w:type="spellEnd"/>
+            <w:r>
+              <w:rPr>
+                <w:lang w:val="en-US"/>
+              </w:rPr>
+              <w:t xml:space="preserve"> account</w:t>
             </w:r>
           </w:p>
         </w:tc>
@@ -1274,7 +1508,7 @@
     </w:p>
     <w:tbl>
       <w:tblPr>
-        <w:tblStyle w:val="TableGrid"/>
+        <w:tblStyle w:val="Tabellenraster"/>
         <w:tblW w:w="0" w:type="auto"/>
         <w:tblLook w:val="04A0" w:firstRow="1" w:lastRow="0" w:firstColumn="1" w:lastColumn="0" w:noHBand="0" w:noVBand="1"/>
       </w:tblPr>
@@ -1611,7 +1845,7 @@
           </w:tcPr>
           <w:p>
             <w:pPr>
-              <w:pStyle w:val="ListParagraph"/>
+              <w:pStyle w:val="Listenabsatz"/>
               <w:numPr>
                 <w:ilvl w:val="0"/>
                 <w:numId w:val="5"/>
@@ -1629,7 +1863,7 @@
           </w:p>
           <w:p>
             <w:pPr>
-              <w:pStyle w:val="ListParagraph"/>
+              <w:pStyle w:val="Listenabsatz"/>
               <w:numPr>
                 <w:ilvl w:val="0"/>
                 <w:numId w:val="5"/>
@@ -1647,7 +1881,7 @@
           </w:p>
           <w:p>
             <w:pPr>
-              <w:pStyle w:val="ListParagraph"/>
+              <w:pStyle w:val="Listenabsatz"/>
               <w:numPr>
                 <w:ilvl w:val="1"/>
                 <w:numId w:val="5"/>
@@ -1656,16 +1890,24 @@
                 <w:lang w:val="en-US"/>
               </w:rPr>
             </w:pPr>
-            <w:r>
-              <w:rPr>
-                <w:lang w:val="en-US"/>
-              </w:rPr>
-              <w:t>E.g. specific genre</w:t>
-            </w:r>
-          </w:p>
-          <w:p>
-            <w:pPr>
-              <w:pStyle w:val="ListParagraph"/>
+            <w:proofErr w:type="gramStart"/>
+            <w:r>
+              <w:rPr>
+                <w:lang w:val="en-US"/>
+              </w:rPr>
+              <w:t>E.g.</w:t>
+            </w:r>
+            <w:proofErr w:type="gramEnd"/>
+            <w:r>
+              <w:rPr>
+                <w:lang w:val="en-US"/>
+              </w:rPr>
+              <w:t xml:space="preserve"> specific genre</w:t>
+            </w:r>
+          </w:p>
+          <w:p>
+            <w:pPr>
+              <w:pStyle w:val="Listenabsatz"/>
               <w:numPr>
                 <w:ilvl w:val="1"/>
                 <w:numId w:val="5"/>
@@ -1678,12 +1920,26 @@
               <w:rPr>
                 <w:lang w:val="en-US"/>
               </w:rPr>
-              <w:t>Main variable that should be applied (song listen count etc)</w:t>
-            </w:r>
-          </w:p>
-          <w:p>
-            <w:pPr>
-              <w:pStyle w:val="ListParagraph"/>
+              <w:t xml:space="preserve">Main variable that should be applied (song listen count </w:t>
+            </w:r>
+            <w:proofErr w:type="spellStart"/>
+            <w:r>
+              <w:rPr>
+                <w:lang w:val="en-US"/>
+              </w:rPr>
+              <w:t>etc</w:t>
+            </w:r>
+            <w:proofErr w:type="spellEnd"/>
+            <w:r>
+              <w:rPr>
+                <w:lang w:val="en-US"/>
+              </w:rPr>
+              <w:t>)</w:t>
+            </w:r>
+          </w:p>
+          <w:p>
+            <w:pPr>
+              <w:pStyle w:val="Listenabsatz"/>
               <w:numPr>
                 <w:ilvl w:val="0"/>
                 <w:numId w:val="5"/>
@@ -1701,7 +1957,7 @@
           </w:p>
           <w:p>
             <w:pPr>
-              <w:pStyle w:val="ListParagraph"/>
+              <w:pStyle w:val="Listenabsatz"/>
               <w:numPr>
                 <w:ilvl w:val="0"/>
                 <w:numId w:val="5"/>
@@ -1714,8 +1970,16 @@
               <w:rPr>
                 <w:lang w:val="en-US"/>
               </w:rPr>
-              <w:t>Playlist is returned as a link and saved to db</w:t>
-            </w:r>
+              <w:t xml:space="preserve">Playlist is returned as a link and saved to </w:t>
+            </w:r>
+            <w:proofErr w:type="spellStart"/>
+            <w:r>
+              <w:rPr>
+                <w:lang w:val="en-US"/>
+              </w:rPr>
+              <w:t>db</w:t>
+            </w:r>
+            <w:proofErr w:type="spellEnd"/>
           </w:p>
         </w:tc>
       </w:tr>
@@ -1744,7 +2008,7 @@
           </w:tcPr>
           <w:p>
             <w:pPr>
-              <w:pStyle w:val="ListParagraph"/>
+              <w:pStyle w:val="Listenabsatz"/>
               <w:numPr>
                 <w:ilvl w:val="0"/>
                 <w:numId w:val="6"/>
@@ -1762,7 +2026,7 @@
           </w:p>
           <w:p>
             <w:pPr>
-              <w:pStyle w:val="ListParagraph"/>
+              <w:pStyle w:val="Listenabsatz"/>
               <w:numPr>
                 <w:ilvl w:val="0"/>
                 <w:numId w:val="6"/>
@@ -1780,7 +2044,7 @@
           </w:p>
           <w:p>
             <w:pPr>
-              <w:pStyle w:val="ListParagraph"/>
+              <w:pStyle w:val="Listenabsatz"/>
               <w:numPr>
                 <w:ilvl w:val="0"/>
                 <w:numId w:val="6"/>
@@ -1847,7 +2111,7 @@
     </w:p>
     <w:tbl>
       <w:tblPr>
-        <w:tblStyle w:val="TableGrid"/>
+        <w:tblStyle w:val="Tabellenraster"/>
         <w:tblW w:w="0" w:type="auto"/>
         <w:tblLook w:val="04A0" w:firstRow="1" w:lastRow="0" w:firstColumn="1" w:lastColumn="0" w:noHBand="0" w:noVBand="1"/>
       </w:tblPr>
@@ -2185,7 +2449,7 @@
           </w:tcPr>
           <w:p>
             <w:pPr>
-              <w:pStyle w:val="ListParagraph"/>
+              <w:pStyle w:val="Listenabsatz"/>
               <w:numPr>
                 <w:ilvl w:val="0"/>
                 <w:numId w:val="7"/>
@@ -2198,12 +2462,26 @@
               <w:rPr>
                 <w:lang w:val="en-US"/>
               </w:rPr>
-              <w:t>User decides to delete playlist that has been created from his spotify account</w:t>
-            </w:r>
-          </w:p>
-          <w:p>
-            <w:pPr>
-              <w:pStyle w:val="ListParagraph"/>
+              <w:t xml:space="preserve">User decides to delete playlist that has been created from his </w:t>
+            </w:r>
+            <w:proofErr w:type="spellStart"/>
+            <w:r>
+              <w:rPr>
+                <w:lang w:val="en-US"/>
+              </w:rPr>
+              <w:t>spotify</w:t>
+            </w:r>
+            <w:proofErr w:type="spellEnd"/>
+            <w:r>
+              <w:rPr>
+                <w:lang w:val="en-US"/>
+              </w:rPr>
+              <w:t xml:space="preserve"> account</w:t>
+            </w:r>
+          </w:p>
+          <w:p>
+            <w:pPr>
+              <w:pStyle w:val="Listenabsatz"/>
               <w:numPr>
                 <w:ilvl w:val="0"/>
                 <w:numId w:val="7"/>
@@ -2221,7 +2499,7 @@
           </w:p>
           <w:p>
             <w:pPr>
-              <w:pStyle w:val="ListParagraph"/>
+              <w:pStyle w:val="Listenabsatz"/>
               <w:numPr>
                 <w:ilvl w:val="0"/>
                 <w:numId w:val="7"/>
@@ -2234,12 +2512,26 @@
               <w:rPr>
                 <w:lang w:val="en-US"/>
               </w:rPr>
-              <w:t>Playlist is removed from Users spotify account but not from the apps Db</w:t>
-            </w:r>
-          </w:p>
-          <w:p>
-            <w:pPr>
-              <w:pStyle w:val="ListParagraph"/>
+              <w:t xml:space="preserve">Playlist is removed from Users </w:t>
+            </w:r>
+            <w:proofErr w:type="spellStart"/>
+            <w:r>
+              <w:rPr>
+                <w:lang w:val="en-US"/>
+              </w:rPr>
+              <w:t>spotify</w:t>
+            </w:r>
+            <w:proofErr w:type="spellEnd"/>
+            <w:r>
+              <w:rPr>
+                <w:lang w:val="en-US"/>
+              </w:rPr>
+              <w:t xml:space="preserve"> account but not from the apps Db</w:t>
+            </w:r>
+          </w:p>
+          <w:p>
+            <w:pPr>
+              <w:pStyle w:val="Listenabsatz"/>
               <w:numPr>
                 <w:ilvl w:val="0"/>
                 <w:numId w:val="7"/>
@@ -2282,7 +2574,7 @@
           </w:tcPr>
           <w:p>
             <w:pPr>
-              <w:pStyle w:val="ListParagraph"/>
+              <w:pStyle w:val="Listenabsatz"/>
               <w:numPr>
                 <w:ilvl w:val="0"/>
                 <w:numId w:val="8"/>
@@ -2300,7 +2592,7 @@
           </w:p>
           <w:p>
             <w:pPr>
-              <w:pStyle w:val="ListParagraph"/>
+              <w:pStyle w:val="Listenabsatz"/>
               <w:numPr>
                 <w:ilvl w:val="0"/>
                 <w:numId w:val="8"/>
@@ -2367,7 +2659,7 @@
     </w:p>
     <w:tbl>
       <w:tblPr>
-        <w:tblStyle w:val="TableGrid"/>
+        <w:tblStyle w:val="Tabellenraster"/>
         <w:tblW w:w="0" w:type="auto"/>
         <w:tblLook w:val="04A0" w:firstRow="1" w:lastRow="0" w:firstColumn="1" w:lastColumn="0" w:noHBand="0" w:noVBand="1"/>
       </w:tblPr>
@@ -2704,7 +2996,7 @@
           </w:tcPr>
           <w:p>
             <w:pPr>
-              <w:pStyle w:val="ListParagraph"/>
+              <w:pStyle w:val="Listenabsatz"/>
               <w:numPr>
                 <w:ilvl w:val="0"/>
                 <w:numId w:val="9"/>
@@ -2722,7 +3014,7 @@
           </w:p>
           <w:p>
             <w:pPr>
-              <w:pStyle w:val="ListParagraph"/>
+              <w:pStyle w:val="Listenabsatz"/>
               <w:numPr>
                 <w:ilvl w:val="0"/>
                 <w:numId w:val="9"/>
@@ -2740,7 +3032,7 @@
           </w:p>
           <w:p>
             <w:pPr>
-              <w:pStyle w:val="ListParagraph"/>
+              <w:pStyle w:val="Listenabsatz"/>
               <w:numPr>
                 <w:ilvl w:val="0"/>
                 <w:numId w:val="9"/>
@@ -2753,7 +3045,21 @@
               <w:rPr>
                 <w:lang w:val="en-US"/>
               </w:rPr>
-              <w:t>Group is no longer accessible from users perspective</w:t>
+              <w:t xml:space="preserve">Group is no longer accessible from </w:t>
+            </w:r>
+            <w:proofErr w:type="gramStart"/>
+            <w:r>
+              <w:rPr>
+                <w:lang w:val="en-US"/>
+              </w:rPr>
+              <w:t>users</w:t>
+            </w:r>
+            <w:proofErr w:type="gramEnd"/>
+            <w:r>
+              <w:rPr>
+                <w:lang w:val="en-US"/>
+              </w:rPr>
+              <w:t xml:space="preserve"> perspective</w:t>
             </w:r>
           </w:p>
         </w:tc>
@@ -2783,7 +3089,7 @@
           </w:tcPr>
           <w:p>
             <w:pPr>
-              <w:pStyle w:val="ListParagraph"/>
+              <w:pStyle w:val="Listenabsatz"/>
               <w:numPr>
                 <w:ilvl w:val="0"/>
                 <w:numId w:val="10"/>
@@ -2801,7 +3107,7 @@
           </w:p>
           <w:p>
             <w:pPr>
-              <w:pStyle w:val="ListParagraph"/>
+              <w:pStyle w:val="Listenabsatz"/>
               <w:numPr>
                 <w:ilvl w:val="0"/>
                 <w:numId w:val="10"/>
@@ -2814,7 +3120,21 @@
               <w:rPr>
                 <w:lang w:val="en-US"/>
               </w:rPr>
-              <w:t>Other db error</w:t>
+              <w:t xml:space="preserve">Other </w:t>
+            </w:r>
+            <w:proofErr w:type="spellStart"/>
+            <w:r>
+              <w:rPr>
+                <w:lang w:val="en-US"/>
+              </w:rPr>
+              <w:t>db</w:t>
+            </w:r>
+            <w:proofErr w:type="spellEnd"/>
+            <w:r>
+              <w:rPr>
+                <w:lang w:val="en-US"/>
+              </w:rPr>
+              <w:t xml:space="preserve"> error</w:t>
             </w:r>
           </w:p>
         </w:tc>
@@ -2844,7 +3164,7 @@
           </w:tcPr>
           <w:p>
             <w:pPr>
-              <w:pStyle w:val="ListParagraph"/>
+              <w:pStyle w:val="Listenabsatz"/>
               <w:numPr>
                 <w:ilvl w:val="0"/>
                 <w:numId w:val="11"/>
@@ -2862,7 +3182,7 @@
           </w:p>
           <w:p>
             <w:pPr>
-              <w:pStyle w:val="ListParagraph"/>
+              <w:pStyle w:val="Listenabsatz"/>
               <w:numPr>
                 <w:ilvl w:val="1"/>
                 <w:numId w:val="11"/>
@@ -2880,7 +3200,7 @@
           </w:p>
           <w:p>
             <w:pPr>
-              <w:pStyle w:val="ListParagraph"/>
+              <w:pStyle w:val="Listenabsatz"/>
               <w:numPr>
                 <w:ilvl w:val="1"/>
                 <w:numId w:val="11"/>
@@ -2901,7 +3221,7 @@
     </w:tbl>
     <w:p>
       <w:pPr>
-        <w:pStyle w:val="Heading2"/>
+        <w:pStyle w:val="berschrift2"/>
         <w:rPr>
           <w:lang w:val="en-US"/>
         </w:rPr>
@@ -2909,7 +3229,7 @@
     </w:p>
     <w:p>
       <w:pPr>
-        <w:pStyle w:val="Heading2"/>
+        <w:pStyle w:val="berschrift2"/>
         <w:rPr>
           <w:lang w:val="en-US"/>
         </w:rPr>
@@ -2917,7 +3237,7 @@
     </w:p>
     <w:tbl>
       <w:tblPr>
-        <w:tblStyle w:val="TableGrid"/>
+        <w:tblStyle w:val="Tabellenraster"/>
         <w:tblW w:w="0" w:type="auto"/>
         <w:tblLook w:val="04A0" w:firstRow="1" w:lastRow="0" w:firstColumn="1" w:lastColumn="0" w:noHBand="0" w:noVBand="1"/>
       </w:tblPr>
@@ -3254,7 +3574,7 @@
           </w:tcPr>
           <w:p>
             <w:pPr>
-              <w:pStyle w:val="ListParagraph"/>
+              <w:pStyle w:val="Listenabsatz"/>
               <w:numPr>
                 <w:ilvl w:val="0"/>
                 <w:numId w:val="9"/>
@@ -3267,18 +3587,12 @@
               <w:rPr>
                 <w:lang w:val="en-US"/>
               </w:rPr>
-              <w:t>User</w:t>
-            </w:r>
-            <w:r>
-              <w:rPr>
-                <w:lang w:val="en-US"/>
-              </w:rPr>
-              <w:t>s listened to music</w:t>
-            </w:r>
-          </w:p>
-          <w:p>
-            <w:pPr>
-              <w:pStyle w:val="ListParagraph"/>
+              <w:t>Users listened to music</w:t>
+            </w:r>
+          </w:p>
+          <w:p>
+            <w:pPr>
+              <w:pStyle w:val="Listenabsatz"/>
               <w:numPr>
                 <w:ilvl w:val="0"/>
                 <w:numId w:val="9"/>
@@ -3296,7 +3610,7 @@
           </w:p>
           <w:p>
             <w:pPr>
-              <w:pStyle w:val="ListParagraph"/>
+              <w:pStyle w:val="Listenabsatz"/>
               <w:numPr>
                 <w:ilvl w:val="0"/>
                 <w:numId w:val="9"/>
@@ -3339,7 +3653,7 @@
           </w:tcPr>
           <w:p>
             <w:pPr>
-              <w:pStyle w:val="ListParagraph"/>
+              <w:pStyle w:val="Listenabsatz"/>
               <w:numPr>
                 <w:ilvl w:val="0"/>
                 <w:numId w:val="10"/>
@@ -3352,12 +3666,26 @@
               <w:rPr>
                 <w:lang w:val="en-US"/>
               </w:rPr>
-              <w:t>Rating is made before playlist has been listenend too</w:t>
-            </w:r>
-          </w:p>
-          <w:p>
-            <w:pPr>
-              <w:pStyle w:val="ListParagraph"/>
+              <w:t xml:space="preserve">Rating is made before playlist has been </w:t>
+            </w:r>
+            <w:proofErr w:type="spellStart"/>
+            <w:r>
+              <w:rPr>
+                <w:lang w:val="en-US"/>
+              </w:rPr>
+              <w:t>listenend</w:t>
+            </w:r>
+            <w:proofErr w:type="spellEnd"/>
+            <w:r>
+              <w:rPr>
+                <w:lang w:val="en-US"/>
+              </w:rPr>
+              <w:t xml:space="preserve"> too</w:t>
+            </w:r>
+          </w:p>
+          <w:p>
+            <w:pPr>
+              <w:pStyle w:val="Listenabsatz"/>
               <w:numPr>
                 <w:ilvl w:val="0"/>
                 <w:numId w:val="10"/>
@@ -3408,7 +3736,21 @@
               <w:rPr>
                 <w:lang w:val="en-US"/>
               </w:rPr>
-              <w:t>No voting happened, no voting gets saved.</w:t>
+              <w:t xml:space="preserve">No voting </w:t>
+            </w:r>
+            <w:proofErr w:type="gramStart"/>
+            <w:r>
+              <w:rPr>
+                <w:lang w:val="en-US"/>
+              </w:rPr>
+              <w:t>happened,</w:t>
+            </w:r>
+            <w:proofErr w:type="gramEnd"/>
+            <w:r>
+              <w:rPr>
+                <w:lang w:val="en-US"/>
+              </w:rPr>
+              <w:t xml:space="preserve"> no voting gets saved.</w:t>
             </w:r>
           </w:p>
         </w:tc>
@@ -3416,7 +3758,7 @@
     </w:tbl>
     <w:p>
       <w:pPr>
-        <w:pStyle w:val="Heading2"/>
+        <w:pStyle w:val="berschrift2"/>
         <w:rPr>
           <w:lang w:val="en-GB"/>
         </w:rPr>
@@ -3424,7 +3766,15 @@
     </w:p>
     <w:p>
       <w:pPr>
-        <w:pStyle w:val="Heading2"/>
+        <w:pStyle w:val="berschrift2"/>
+        <w:rPr>
+          <w:lang w:val="en-US"/>
+        </w:rPr>
+      </w:pPr>
+    </w:p>
+    <w:p>
+      <w:pPr>
+        <w:pStyle w:val="berschrift2"/>
         <w:rPr>
           <w:lang w:val="en-US"/>
         </w:rPr>
@@ -3448,6 +3798,2182 @@
         </w:rPr>
         <w:t>All logic will be handled by the backend API of the group recommendation app.</w:t>
       </w:r>
+    </w:p>
+    <w:p>
+      <w:pPr>
+        <w:rPr>
+          <w:lang w:val="en-US"/>
+        </w:rPr>
+      </w:pPr>
+      <w:r>
+        <w:rPr>
+          <w:lang w:val="en-US"/>
+        </w:rPr>
+        <w:t>The backend receives requests from the frontend, parses them and sends them to the ML interface.</w:t>
+      </w:r>
+    </w:p>
+    <w:p>
+      <w:pPr>
+        <w:pStyle w:val="berschrift3"/>
+        <w:rPr>
+          <w:lang w:val="en-US"/>
+        </w:rPr>
+      </w:pPr>
+      <w:r>
+        <w:rPr>
+          <w:lang w:val="en-US"/>
+        </w:rPr>
+        <w:t>Request/Response Flow</w:t>
+      </w:r>
+    </w:p>
+    <w:p>
+      <w:pPr>
+        <w:pStyle w:val="berschrift4"/>
+        <w:rPr>
+          <w:lang w:val="en-US"/>
+        </w:rPr>
+      </w:pPr>
+      <w:r>
+        <w:rPr>
+          <w:lang w:val="en-US"/>
+        </w:rPr>
+        <w:t xml:space="preserve">User specific </w:t>
+      </w:r>
+      <w:proofErr w:type="spellStart"/>
+      <w:r>
+        <w:rPr>
+          <w:lang w:val="en-US"/>
+        </w:rPr>
+        <w:t>spotify</w:t>
+      </w:r>
+      <w:proofErr w:type="spellEnd"/>
+      <w:r>
+        <w:rPr>
+          <w:lang w:val="en-US"/>
+        </w:rPr>
+        <w:t xml:space="preserve"> data</w:t>
+      </w:r>
+    </w:p>
+    <w:p>
+      <w:pPr>
+        <w:rPr>
+          <w:lang w:val="en-US"/>
+        </w:rPr>
+      </w:pPr>
+      <w:r>
+        <w:rPr>
+          <w:lang w:val="en-US"/>
+        </w:rPr>
+        <w:t xml:space="preserve">This Flow includes user specific data and thus will probably be handled by a </w:t>
+      </w:r>
+      <w:proofErr w:type="gramStart"/>
+      <w:r>
+        <w:rPr>
+          <w:lang w:val="en-US"/>
+        </w:rPr>
+        <w:t>multiple endpoints</w:t>
+      </w:r>
+      <w:proofErr w:type="gramEnd"/>
+      <w:r>
+        <w:rPr>
+          <w:lang w:val="en-US"/>
+        </w:rPr>
+        <w:t>.</w:t>
+      </w:r>
+    </w:p>
+    <w:p>
+      <w:pPr>
+        <w:rPr>
+          <w:lang w:val="en-US"/>
+        </w:rPr>
+      </w:pPr>
+      <w:r>
+        <w:rPr>
+          <w:lang w:val="en-US"/>
+        </w:rPr>
+        <w:t>Possible requests could be</w:t>
+      </w:r>
+    </w:p>
+    <w:p>
+      <w:pPr>
+        <w:pStyle w:val="Listenabsatz"/>
+        <w:numPr>
+          <w:ilvl w:val="0"/>
+          <w:numId w:val="15"/>
+        </w:numPr>
+        <w:rPr>
+          <w:lang w:val="en-US"/>
+        </w:rPr>
+      </w:pPr>
+      <w:r>
+        <w:rPr>
+          <w:lang w:val="en-US"/>
+        </w:rPr>
+        <w:t>Validate user access</w:t>
+      </w:r>
+    </w:p>
+    <w:p>
+      <w:pPr>
+        <w:pStyle w:val="Listenabsatz"/>
+        <w:numPr>
+          <w:ilvl w:val="0"/>
+          <w:numId w:val="15"/>
+        </w:numPr>
+        <w:rPr>
+          <w:lang w:val="en-US"/>
+        </w:rPr>
+      </w:pPr>
+      <w:r>
+        <w:rPr>
+          <w:lang w:val="en-US"/>
+        </w:rPr>
+        <w:t xml:space="preserve">Get users </w:t>
+      </w:r>
+      <w:proofErr w:type="spellStart"/>
+      <w:r>
+        <w:rPr>
+          <w:lang w:val="en-US"/>
+        </w:rPr>
+        <w:t>spotify</w:t>
+      </w:r>
+      <w:proofErr w:type="spellEnd"/>
+      <w:r>
+        <w:rPr>
+          <w:lang w:val="en-US"/>
+        </w:rPr>
+        <w:t xml:space="preserve"> library</w:t>
+      </w:r>
+    </w:p>
+    <w:p>
+      <w:pPr>
+        <w:pStyle w:val="Listenabsatz"/>
+        <w:numPr>
+          <w:ilvl w:val="0"/>
+          <w:numId w:val="15"/>
+        </w:numPr>
+        <w:rPr>
+          <w:lang w:val="en-US"/>
+        </w:rPr>
+      </w:pPr>
+      <w:r>
+        <w:rPr>
+          <w:lang w:val="en-US"/>
+        </w:rPr>
+        <w:t>Add playlist to user</w:t>
+      </w:r>
+    </w:p>
+    <w:p>
+      <w:pPr>
+        <w:pStyle w:val="Listenabsatz"/>
+        <w:numPr>
+          <w:ilvl w:val="0"/>
+          <w:numId w:val="15"/>
+        </w:numPr>
+        <w:rPr>
+          <w:lang w:val="en-US"/>
+        </w:rPr>
+      </w:pPr>
+      <w:r>
+        <w:rPr>
+          <w:lang w:val="en-US"/>
+        </w:rPr>
+        <w:t>Delete playlist from user</w:t>
+      </w:r>
+    </w:p>
+    <w:p>
+      <w:pPr>
+        <w:pStyle w:val="Listenabsatz"/>
+        <w:numPr>
+          <w:ilvl w:val="0"/>
+          <w:numId w:val="15"/>
+        </w:numPr>
+        <w:rPr>
+          <w:lang w:val="en-US"/>
+        </w:rPr>
+      </w:pPr>
+      <w:r>
+        <w:rPr>
+          <w:lang w:val="en-US"/>
+        </w:rPr>
+        <w:t xml:space="preserve">Get metadata of </w:t>
+      </w:r>
+      <w:proofErr w:type="gramStart"/>
+      <w:r>
+        <w:rPr>
+          <w:lang w:val="en-US"/>
+        </w:rPr>
+        <w:t>users</w:t>
+      </w:r>
+      <w:proofErr w:type="gramEnd"/>
+      <w:r>
+        <w:rPr>
+          <w:lang w:val="en-US"/>
+        </w:rPr>
+        <w:t xml:space="preserve"> songs/playlists</w:t>
+      </w:r>
+    </w:p>
+    <w:tbl>
+      <w:tblPr>
+        <w:tblStyle w:val="Tabellenraster"/>
+        <w:tblW w:w="0" w:type="auto"/>
+        <w:tblLook w:val="04A0" w:firstRow="1" w:lastRow="0" w:firstColumn="1" w:lastColumn="0" w:noHBand="0" w:noVBand="1"/>
+      </w:tblPr>
+      <w:tblGrid>
+        <w:gridCol w:w="2405"/>
+        <w:gridCol w:w="6657"/>
+      </w:tblGrid>
+      <w:tr>
+        <w:tc>
+          <w:tcPr>
+            <w:tcW w:w="2405" w:type="dxa"/>
+          </w:tcPr>
+          <w:p>
+            <w:pPr>
+              <w:rPr>
+                <w:lang w:val="en-US"/>
+              </w:rPr>
+            </w:pPr>
+            <w:r>
+              <w:rPr>
+                <w:lang w:val="en-US"/>
+              </w:rPr>
+              <w:t>Goal</w:t>
+            </w:r>
+          </w:p>
+        </w:tc>
+        <w:tc>
+          <w:tcPr>
+            <w:tcW w:w="6657" w:type="dxa"/>
+          </w:tcPr>
+          <w:p>
+            <w:pPr>
+              <w:rPr>
+                <w:lang w:val="en-US"/>
+              </w:rPr>
+            </w:pPr>
+            <w:r>
+              <w:rPr>
+                <w:lang w:val="en-US"/>
+              </w:rPr>
+              <w:t>Get</w:t>
+            </w:r>
+            <w:r>
+              <w:rPr>
+                <w:lang w:val="en-US"/>
+              </w:rPr>
+              <w:t>/Manipulate</w:t>
+            </w:r>
+            <w:r>
+              <w:rPr>
+                <w:lang w:val="en-US"/>
+              </w:rPr>
+              <w:t xml:space="preserve"> User Data</w:t>
+            </w:r>
+          </w:p>
+        </w:tc>
+      </w:tr>
+      <w:tr>
+        <w:tc>
+          <w:tcPr>
+            <w:tcW w:w="2405" w:type="dxa"/>
+          </w:tcPr>
+          <w:p>
+            <w:pPr>
+              <w:rPr>
+                <w:lang w:val="en-US"/>
+              </w:rPr>
+            </w:pPr>
+            <w:r>
+              <w:rPr>
+                <w:lang w:val="en-US"/>
+              </w:rPr>
+              <w:t>Primary Actor</w:t>
+            </w:r>
+          </w:p>
+        </w:tc>
+        <w:tc>
+          <w:tcPr>
+            <w:tcW w:w="6657" w:type="dxa"/>
+          </w:tcPr>
+          <w:p>
+            <w:pPr>
+              <w:rPr>
+                <w:lang w:val="en-US"/>
+              </w:rPr>
+            </w:pPr>
+            <w:r>
+              <w:rPr>
+                <w:lang w:val="en-US"/>
+              </w:rPr>
+              <w:t>Frontend</w:t>
+            </w:r>
+          </w:p>
+        </w:tc>
+      </w:tr>
+      <w:tr>
+        <w:tc>
+          <w:tcPr>
+            <w:tcW w:w="2405" w:type="dxa"/>
+          </w:tcPr>
+          <w:p>
+            <w:pPr>
+              <w:rPr>
+                <w:lang w:val="en-US"/>
+              </w:rPr>
+            </w:pPr>
+            <w:r>
+              <w:rPr>
+                <w:lang w:val="en-US"/>
+              </w:rPr>
+              <w:t>Scope</w:t>
+            </w:r>
+          </w:p>
+        </w:tc>
+        <w:tc>
+          <w:tcPr>
+            <w:tcW w:w="6657" w:type="dxa"/>
+          </w:tcPr>
+          <w:p>
+            <w:pPr>
+              <w:rPr>
+                <w:lang w:val="en-US"/>
+              </w:rPr>
+            </w:pPr>
+            <w:r>
+              <w:rPr>
+                <w:lang w:val="en-US"/>
+              </w:rPr>
+              <w:t>Frontend + Backend</w:t>
+            </w:r>
+            <w:r>
+              <w:rPr>
+                <w:lang w:val="en-US"/>
+              </w:rPr>
+              <w:t xml:space="preserve"> (connect to </w:t>
+            </w:r>
+            <w:proofErr w:type="spellStart"/>
+            <w:r>
+              <w:rPr>
+                <w:lang w:val="en-US"/>
+              </w:rPr>
+              <w:t>spotify</w:t>
+            </w:r>
+            <w:proofErr w:type="spellEnd"/>
+            <w:r>
+              <w:rPr>
+                <w:lang w:val="en-US"/>
+              </w:rPr>
+              <w:t>)</w:t>
+            </w:r>
+          </w:p>
+        </w:tc>
+      </w:tr>
+      <w:tr>
+        <w:tc>
+          <w:tcPr>
+            <w:tcW w:w="2405" w:type="dxa"/>
+          </w:tcPr>
+          <w:p>
+            <w:pPr>
+              <w:rPr>
+                <w:lang w:val="en-US"/>
+              </w:rPr>
+            </w:pPr>
+            <w:r>
+              <w:rPr>
+                <w:lang w:val="en-US"/>
+              </w:rPr>
+              <w:t>Level</w:t>
+            </w:r>
+          </w:p>
+        </w:tc>
+        <w:tc>
+          <w:tcPr>
+            <w:tcW w:w="6657" w:type="dxa"/>
+          </w:tcPr>
+          <w:p>
+            <w:pPr>
+              <w:rPr>
+                <w:lang w:val="en-US"/>
+              </w:rPr>
+            </w:pPr>
+            <w:r>
+              <w:rPr>
+                <w:lang w:val="en-US"/>
+              </w:rPr>
+              <w:t>Internal</w:t>
+            </w:r>
+            <w:r>
+              <w:rPr>
+                <w:lang w:val="en-US"/>
+              </w:rPr>
+              <w:t xml:space="preserve"> and external</w:t>
+            </w:r>
+          </w:p>
+        </w:tc>
+      </w:tr>
+      <w:tr>
+        <w:tc>
+          <w:tcPr>
+            <w:tcW w:w="2405" w:type="dxa"/>
+          </w:tcPr>
+          <w:p>
+            <w:pPr>
+              <w:rPr>
+                <w:lang w:val="en-US"/>
+              </w:rPr>
+            </w:pPr>
+            <w:r>
+              <w:rPr>
+                <w:lang w:val="en-US"/>
+              </w:rPr>
+              <w:t>Precondition</w:t>
+            </w:r>
+          </w:p>
+        </w:tc>
+        <w:tc>
+          <w:tcPr>
+            <w:tcW w:w="6657" w:type="dxa"/>
+          </w:tcPr>
+          <w:p>
+            <w:pPr>
+              <w:rPr>
+                <w:lang w:val="en-US"/>
+              </w:rPr>
+            </w:pPr>
+            <w:r>
+              <w:rPr>
+                <w:lang w:val="en-US"/>
+              </w:rPr>
+              <w:t>Frontend has sent request</w:t>
+            </w:r>
+          </w:p>
+        </w:tc>
+      </w:tr>
+      <w:tr>
+        <w:tc>
+          <w:tcPr>
+            <w:tcW w:w="2405" w:type="dxa"/>
+          </w:tcPr>
+          <w:p>
+            <w:pPr>
+              <w:rPr>
+                <w:lang w:val="en-US"/>
+              </w:rPr>
+            </w:pPr>
+            <w:r>
+              <w:rPr>
+                <w:lang w:val="en-US"/>
+              </w:rPr>
+              <w:t>Success end</w:t>
+            </w:r>
+          </w:p>
+        </w:tc>
+        <w:tc>
+          <w:tcPr>
+            <w:tcW w:w="6657" w:type="dxa"/>
+          </w:tcPr>
+          <w:p>
+            <w:pPr>
+              <w:rPr>
+                <w:lang w:val="en-US"/>
+              </w:rPr>
+            </w:pPr>
+            <w:r>
+              <w:rPr>
+                <w:lang w:val="en-US"/>
+              </w:rPr>
+              <w:t>Backend returns requested data</w:t>
+            </w:r>
+          </w:p>
+        </w:tc>
+      </w:tr>
+      <w:tr>
+        <w:tc>
+          <w:tcPr>
+            <w:tcW w:w="2405" w:type="dxa"/>
+          </w:tcPr>
+          <w:p>
+            <w:pPr>
+              <w:rPr>
+                <w:lang w:val="en-US"/>
+              </w:rPr>
+            </w:pPr>
+            <w:r>
+              <w:rPr>
+                <w:lang w:val="en-US"/>
+              </w:rPr>
+              <w:t>Failure end condition</w:t>
+            </w:r>
+          </w:p>
+        </w:tc>
+        <w:tc>
+          <w:tcPr>
+            <w:tcW w:w="6657" w:type="dxa"/>
+          </w:tcPr>
+          <w:p>
+            <w:pPr>
+              <w:rPr>
+                <w:lang w:val="en-US"/>
+              </w:rPr>
+            </w:pPr>
+            <w:r>
+              <w:rPr>
+                <w:lang w:val="en-US"/>
+              </w:rPr>
+              <w:t>Data not available</w:t>
+            </w:r>
+            <w:r>
+              <w:rPr>
+                <w:lang w:val="en-US"/>
+              </w:rPr>
+              <w:t xml:space="preserve">, </w:t>
+            </w:r>
+            <w:proofErr w:type="spellStart"/>
+            <w:r>
+              <w:rPr>
+                <w:lang w:val="en-US"/>
+              </w:rPr>
+              <w:t>spotify</w:t>
+            </w:r>
+            <w:proofErr w:type="spellEnd"/>
+            <w:r>
+              <w:rPr>
+                <w:lang w:val="en-US"/>
+              </w:rPr>
+              <w:t xml:space="preserve"> unavailable</w:t>
+            </w:r>
+          </w:p>
+        </w:tc>
+      </w:tr>
+      <w:tr>
+        <w:tc>
+          <w:tcPr>
+            <w:tcW w:w="2405" w:type="dxa"/>
+          </w:tcPr>
+          <w:p>
+            <w:pPr>
+              <w:rPr>
+                <w:lang w:val="en-US"/>
+              </w:rPr>
+            </w:pPr>
+            <w:r>
+              <w:rPr>
+                <w:lang w:val="en-US"/>
+              </w:rPr>
+              <w:t>Trigger</w:t>
+            </w:r>
+          </w:p>
+        </w:tc>
+        <w:tc>
+          <w:tcPr>
+            <w:tcW w:w="6657" w:type="dxa"/>
+          </w:tcPr>
+          <w:p>
+            <w:pPr>
+              <w:rPr>
+                <w:lang w:val="en-US"/>
+              </w:rPr>
+            </w:pPr>
+            <w:r>
+              <w:rPr>
+                <w:lang w:val="en-US"/>
+              </w:rPr>
+              <w:t>Frontend request</w:t>
+            </w:r>
+          </w:p>
+        </w:tc>
+      </w:tr>
+      <w:tr>
+        <w:tc>
+          <w:tcPr>
+            <w:tcW w:w="2405" w:type="dxa"/>
+          </w:tcPr>
+          <w:p>
+            <w:pPr>
+              <w:rPr>
+                <w:lang w:val="en-US"/>
+              </w:rPr>
+            </w:pPr>
+            <w:r>
+              <w:rPr>
+                <w:lang w:val="en-US"/>
+              </w:rPr>
+              <w:t>Main success scenario</w:t>
+            </w:r>
+          </w:p>
+        </w:tc>
+        <w:tc>
+          <w:tcPr>
+            <w:tcW w:w="6657" w:type="dxa"/>
+          </w:tcPr>
+          <w:p>
+            <w:pPr>
+              <w:pStyle w:val="Listenabsatz"/>
+              <w:numPr>
+                <w:ilvl w:val="0"/>
+                <w:numId w:val="13"/>
+              </w:numPr>
+              <w:rPr>
+                <w:lang w:val="en-US"/>
+              </w:rPr>
+            </w:pPr>
+            <w:r>
+              <w:rPr>
+                <w:lang w:val="en-US"/>
+              </w:rPr>
+              <w:t>Request is received</w:t>
+            </w:r>
+          </w:p>
+          <w:p>
+            <w:pPr>
+              <w:pStyle w:val="Listenabsatz"/>
+              <w:numPr>
+                <w:ilvl w:val="0"/>
+                <w:numId w:val="13"/>
+              </w:numPr>
+              <w:rPr>
+                <w:lang w:val="en-US"/>
+              </w:rPr>
+            </w:pPr>
+            <w:r>
+              <w:rPr>
+                <w:lang w:val="en-US"/>
+              </w:rPr>
+              <w:t>Content is parsed</w:t>
+            </w:r>
+          </w:p>
+          <w:p>
+            <w:pPr>
+              <w:pStyle w:val="Listenabsatz"/>
+              <w:numPr>
+                <w:ilvl w:val="0"/>
+                <w:numId w:val="13"/>
+              </w:numPr>
+              <w:rPr>
+                <w:lang w:val="en-US"/>
+              </w:rPr>
+            </w:pPr>
+            <w:r>
+              <w:rPr>
+                <w:lang w:val="en-US"/>
+              </w:rPr>
+              <w:t xml:space="preserve">Content is sent to </w:t>
+            </w:r>
+            <w:proofErr w:type="spellStart"/>
+            <w:r>
+              <w:rPr>
+                <w:lang w:val="en-US"/>
+              </w:rPr>
+              <w:t>spotify</w:t>
+            </w:r>
+            <w:proofErr w:type="spellEnd"/>
+            <w:r>
+              <w:rPr>
+                <w:lang w:val="en-US"/>
+              </w:rPr>
+              <w:t xml:space="preserve"> </w:t>
+            </w:r>
+            <w:proofErr w:type="spellStart"/>
+            <w:r>
+              <w:rPr>
+                <w:lang w:val="en-US"/>
+              </w:rPr>
+              <w:t>api</w:t>
+            </w:r>
+            <w:proofErr w:type="spellEnd"/>
+          </w:p>
+          <w:p>
+            <w:pPr>
+              <w:pStyle w:val="Listenabsatz"/>
+              <w:numPr>
+                <w:ilvl w:val="0"/>
+                <w:numId w:val="13"/>
+              </w:numPr>
+              <w:rPr>
+                <w:lang w:val="en-US"/>
+              </w:rPr>
+            </w:pPr>
+            <w:r>
+              <w:rPr>
+                <w:lang w:val="en-US"/>
+              </w:rPr>
+              <w:t xml:space="preserve">Response is received from </w:t>
+            </w:r>
+            <w:proofErr w:type="spellStart"/>
+            <w:r>
+              <w:rPr>
+                <w:lang w:val="en-US"/>
+              </w:rPr>
+              <w:t>spotify</w:t>
+            </w:r>
+            <w:proofErr w:type="spellEnd"/>
+          </w:p>
+          <w:p>
+            <w:pPr>
+              <w:pStyle w:val="Listenabsatz"/>
+              <w:numPr>
+                <w:ilvl w:val="0"/>
+                <w:numId w:val="13"/>
+              </w:numPr>
+              <w:rPr>
+                <w:lang w:val="en-US"/>
+              </w:rPr>
+            </w:pPr>
+            <w:r>
+              <w:rPr>
+                <w:lang w:val="en-US"/>
+              </w:rPr>
+              <w:t>Response is parsed and sent back to frontend</w:t>
+            </w:r>
+          </w:p>
+        </w:tc>
+      </w:tr>
+      <w:tr>
+        <w:tc>
+          <w:tcPr>
+            <w:tcW w:w="2405" w:type="dxa"/>
+          </w:tcPr>
+          <w:p>
+            <w:pPr>
+              <w:rPr>
+                <w:lang w:val="en-US"/>
+              </w:rPr>
+            </w:pPr>
+            <w:r>
+              <w:rPr>
+                <w:lang w:val="en-US"/>
+              </w:rPr>
+              <w:t>Extensions (Error scenarios)</w:t>
+            </w:r>
+          </w:p>
+        </w:tc>
+        <w:tc>
+          <w:tcPr>
+            <w:tcW w:w="6657" w:type="dxa"/>
+          </w:tcPr>
+          <w:p>
+            <w:pPr>
+              <w:pStyle w:val="Listenabsatz"/>
+              <w:numPr>
+                <w:ilvl w:val="0"/>
+                <w:numId w:val="14"/>
+              </w:numPr>
+              <w:rPr>
+                <w:lang w:val="en-US"/>
+              </w:rPr>
+            </w:pPr>
+            <w:r>
+              <w:rPr>
+                <w:lang w:val="en-US"/>
+              </w:rPr>
+              <w:t>Spotify API not available</w:t>
+            </w:r>
+          </w:p>
+          <w:p>
+            <w:pPr>
+              <w:pStyle w:val="Listenabsatz"/>
+              <w:numPr>
+                <w:ilvl w:val="0"/>
+                <w:numId w:val="14"/>
+              </w:numPr>
+              <w:rPr>
+                <w:lang w:val="en-US"/>
+              </w:rPr>
+            </w:pPr>
+            <w:r>
+              <w:rPr>
+                <w:lang w:val="en-US"/>
+              </w:rPr>
+              <w:t>Malformed Request</w:t>
+            </w:r>
+          </w:p>
+        </w:tc>
+      </w:tr>
+      <w:tr>
+        <w:tc>
+          <w:tcPr>
+            <w:tcW w:w="2405" w:type="dxa"/>
+          </w:tcPr>
+          <w:p>
+            <w:pPr>
+              <w:rPr>
+                <w:lang w:val="en-US"/>
+              </w:rPr>
+            </w:pPr>
+            <w:r>
+              <w:rPr>
+                <w:lang w:val="en-US"/>
+              </w:rPr>
+              <w:t>Variations (alternate scenarios)</w:t>
+            </w:r>
+          </w:p>
+        </w:tc>
+        <w:tc>
+          <w:tcPr>
+            <w:tcW w:w="6657" w:type="dxa"/>
+          </w:tcPr>
+          <w:p>
+            <w:pPr>
+              <w:rPr>
+                <w:lang w:val="en-US"/>
+              </w:rPr>
+            </w:pPr>
+          </w:p>
+        </w:tc>
+      </w:tr>
+    </w:tbl>
+    <w:p>
+      <w:pPr>
+        <w:rPr>
+          <w:lang w:val="en-US"/>
+        </w:rPr>
+      </w:pPr>
+    </w:p>
+    <w:p>
+      <w:pPr>
+        <w:pStyle w:val="berschrift4"/>
+        <w:rPr>
+          <w:lang w:val="en-US"/>
+        </w:rPr>
+      </w:pPr>
+      <w:r>
+        <w:rPr>
+          <w:lang w:val="en-US"/>
+        </w:rPr>
+        <w:t>User data</w:t>
+      </w:r>
+    </w:p>
+    <w:p>
+      <w:pPr>
+        <w:rPr>
+          <w:lang w:val="en-US"/>
+        </w:rPr>
+      </w:pPr>
+      <w:r>
+        <w:rPr>
+          <w:lang w:val="en-US"/>
+        </w:rPr>
+        <w:t xml:space="preserve">This flow handles user data that is not related to </w:t>
+      </w:r>
+      <w:proofErr w:type="spellStart"/>
+      <w:r>
+        <w:rPr>
+          <w:lang w:val="en-US"/>
+        </w:rPr>
+        <w:t>spotify</w:t>
+      </w:r>
+      <w:proofErr w:type="spellEnd"/>
+      <w:r>
+        <w:rPr>
+          <w:lang w:val="en-US"/>
+        </w:rPr>
+        <w:t>. This means the users that have registered on the app, created playlists and so on.</w:t>
+      </w:r>
+    </w:p>
+    <w:tbl>
+      <w:tblPr>
+        <w:tblStyle w:val="Tabellenraster"/>
+        <w:tblW w:w="0" w:type="auto"/>
+        <w:tblLook w:val="04A0" w:firstRow="1" w:lastRow="0" w:firstColumn="1" w:lastColumn="0" w:noHBand="0" w:noVBand="1"/>
+      </w:tblPr>
+      <w:tblGrid>
+        <w:gridCol w:w="2405"/>
+        <w:gridCol w:w="6657"/>
+      </w:tblGrid>
+      <w:tr>
+        <w:tc>
+          <w:tcPr>
+            <w:tcW w:w="2405" w:type="dxa"/>
+          </w:tcPr>
+          <w:p>
+            <w:pPr>
+              <w:rPr>
+                <w:lang w:val="en-US"/>
+              </w:rPr>
+            </w:pPr>
+            <w:r>
+              <w:rPr>
+                <w:lang w:val="en-US"/>
+              </w:rPr>
+              <w:t>Goal</w:t>
+            </w:r>
+          </w:p>
+        </w:tc>
+        <w:tc>
+          <w:tcPr>
+            <w:tcW w:w="6657" w:type="dxa"/>
+          </w:tcPr>
+          <w:p>
+            <w:pPr>
+              <w:rPr>
+                <w:lang w:val="en-US"/>
+              </w:rPr>
+            </w:pPr>
+            <w:r>
+              <w:rPr>
+                <w:lang w:val="en-US"/>
+              </w:rPr>
+              <w:t>Get/Manipulate User Data</w:t>
+            </w:r>
+          </w:p>
+        </w:tc>
+      </w:tr>
+      <w:tr>
+        <w:tc>
+          <w:tcPr>
+            <w:tcW w:w="2405" w:type="dxa"/>
+          </w:tcPr>
+          <w:p>
+            <w:pPr>
+              <w:rPr>
+                <w:lang w:val="en-US"/>
+              </w:rPr>
+            </w:pPr>
+            <w:r>
+              <w:rPr>
+                <w:lang w:val="en-US"/>
+              </w:rPr>
+              <w:t>Primary Actor</w:t>
+            </w:r>
+          </w:p>
+        </w:tc>
+        <w:tc>
+          <w:tcPr>
+            <w:tcW w:w="6657" w:type="dxa"/>
+          </w:tcPr>
+          <w:p>
+            <w:pPr>
+              <w:rPr>
+                <w:lang w:val="en-US"/>
+              </w:rPr>
+            </w:pPr>
+            <w:r>
+              <w:rPr>
+                <w:lang w:val="en-US"/>
+              </w:rPr>
+              <w:t>Frontend</w:t>
+            </w:r>
+          </w:p>
+        </w:tc>
+      </w:tr>
+      <w:tr>
+        <w:tc>
+          <w:tcPr>
+            <w:tcW w:w="2405" w:type="dxa"/>
+          </w:tcPr>
+          <w:p>
+            <w:pPr>
+              <w:rPr>
+                <w:lang w:val="en-US"/>
+              </w:rPr>
+            </w:pPr>
+            <w:r>
+              <w:rPr>
+                <w:lang w:val="en-US"/>
+              </w:rPr>
+              <w:t>Scope</w:t>
+            </w:r>
+          </w:p>
+        </w:tc>
+        <w:tc>
+          <w:tcPr>
+            <w:tcW w:w="6657" w:type="dxa"/>
+          </w:tcPr>
+          <w:p>
+            <w:pPr>
+              <w:rPr>
+                <w:lang w:val="en-US"/>
+              </w:rPr>
+            </w:pPr>
+            <w:r>
+              <w:rPr>
+                <w:lang w:val="en-US"/>
+              </w:rPr>
+              <w:t>Frontend + Backend</w:t>
+            </w:r>
+            <w:r>
+              <w:rPr>
+                <w:lang w:val="en-US"/>
+              </w:rPr>
+              <w:t xml:space="preserve"> (User Db)</w:t>
+            </w:r>
+          </w:p>
+        </w:tc>
+      </w:tr>
+      <w:tr>
+        <w:tc>
+          <w:tcPr>
+            <w:tcW w:w="2405" w:type="dxa"/>
+          </w:tcPr>
+          <w:p>
+            <w:pPr>
+              <w:rPr>
+                <w:lang w:val="en-US"/>
+              </w:rPr>
+            </w:pPr>
+            <w:r>
+              <w:rPr>
+                <w:lang w:val="en-US"/>
+              </w:rPr>
+              <w:t>Level</w:t>
+            </w:r>
+          </w:p>
+        </w:tc>
+        <w:tc>
+          <w:tcPr>
+            <w:tcW w:w="6657" w:type="dxa"/>
+          </w:tcPr>
+          <w:p>
+            <w:pPr>
+              <w:rPr>
+                <w:lang w:val="en-US"/>
+              </w:rPr>
+            </w:pPr>
+            <w:r>
+              <w:rPr>
+                <w:lang w:val="en-US"/>
+              </w:rPr>
+              <w:t>Internal</w:t>
+            </w:r>
+          </w:p>
+        </w:tc>
+      </w:tr>
+      <w:tr>
+        <w:tc>
+          <w:tcPr>
+            <w:tcW w:w="2405" w:type="dxa"/>
+          </w:tcPr>
+          <w:p>
+            <w:pPr>
+              <w:rPr>
+                <w:lang w:val="en-US"/>
+              </w:rPr>
+            </w:pPr>
+            <w:r>
+              <w:rPr>
+                <w:lang w:val="en-US"/>
+              </w:rPr>
+              <w:t>Precondition</w:t>
+            </w:r>
+          </w:p>
+        </w:tc>
+        <w:tc>
+          <w:tcPr>
+            <w:tcW w:w="6657" w:type="dxa"/>
+          </w:tcPr>
+          <w:p>
+            <w:pPr>
+              <w:rPr>
+                <w:lang w:val="en-US"/>
+              </w:rPr>
+            </w:pPr>
+            <w:r>
+              <w:rPr>
+                <w:lang w:val="en-US"/>
+              </w:rPr>
+              <w:t>Frontend has sent request</w:t>
+            </w:r>
+          </w:p>
+        </w:tc>
+      </w:tr>
+      <w:tr>
+        <w:tc>
+          <w:tcPr>
+            <w:tcW w:w="2405" w:type="dxa"/>
+          </w:tcPr>
+          <w:p>
+            <w:pPr>
+              <w:rPr>
+                <w:lang w:val="en-US"/>
+              </w:rPr>
+            </w:pPr>
+            <w:r>
+              <w:rPr>
+                <w:lang w:val="en-US"/>
+              </w:rPr>
+              <w:t>Success end</w:t>
+            </w:r>
+          </w:p>
+        </w:tc>
+        <w:tc>
+          <w:tcPr>
+            <w:tcW w:w="6657" w:type="dxa"/>
+          </w:tcPr>
+          <w:p>
+            <w:pPr>
+              <w:rPr>
+                <w:lang w:val="en-US"/>
+              </w:rPr>
+            </w:pPr>
+            <w:r>
+              <w:rPr>
+                <w:lang w:val="en-US"/>
+              </w:rPr>
+              <w:t>Backend returns requested data</w:t>
+            </w:r>
+          </w:p>
+        </w:tc>
+      </w:tr>
+      <w:tr>
+        <w:tc>
+          <w:tcPr>
+            <w:tcW w:w="2405" w:type="dxa"/>
+          </w:tcPr>
+          <w:p>
+            <w:pPr>
+              <w:rPr>
+                <w:lang w:val="en-US"/>
+              </w:rPr>
+            </w:pPr>
+            <w:r>
+              <w:rPr>
+                <w:lang w:val="en-US"/>
+              </w:rPr>
+              <w:t>Failure end condition</w:t>
+            </w:r>
+          </w:p>
+        </w:tc>
+        <w:tc>
+          <w:tcPr>
+            <w:tcW w:w="6657" w:type="dxa"/>
+          </w:tcPr>
+          <w:p>
+            <w:pPr>
+              <w:rPr>
+                <w:lang w:val="en-US"/>
+              </w:rPr>
+            </w:pPr>
+            <w:r>
+              <w:rPr>
+                <w:lang w:val="en-US"/>
+              </w:rPr>
+              <w:t>Data not available</w:t>
+            </w:r>
+          </w:p>
+        </w:tc>
+      </w:tr>
+      <w:tr>
+        <w:tc>
+          <w:tcPr>
+            <w:tcW w:w="2405" w:type="dxa"/>
+          </w:tcPr>
+          <w:p>
+            <w:pPr>
+              <w:rPr>
+                <w:lang w:val="en-US"/>
+              </w:rPr>
+            </w:pPr>
+            <w:r>
+              <w:rPr>
+                <w:lang w:val="en-US"/>
+              </w:rPr>
+              <w:t>Trigger</w:t>
+            </w:r>
+          </w:p>
+        </w:tc>
+        <w:tc>
+          <w:tcPr>
+            <w:tcW w:w="6657" w:type="dxa"/>
+          </w:tcPr>
+          <w:p>
+            <w:pPr>
+              <w:rPr>
+                <w:lang w:val="en-US"/>
+              </w:rPr>
+            </w:pPr>
+            <w:r>
+              <w:rPr>
+                <w:lang w:val="en-US"/>
+              </w:rPr>
+              <w:t>Frontend request</w:t>
+            </w:r>
+          </w:p>
+        </w:tc>
+      </w:tr>
+      <w:tr>
+        <w:tc>
+          <w:tcPr>
+            <w:tcW w:w="2405" w:type="dxa"/>
+          </w:tcPr>
+          <w:p>
+            <w:pPr>
+              <w:rPr>
+                <w:lang w:val="en-US"/>
+              </w:rPr>
+            </w:pPr>
+            <w:r>
+              <w:rPr>
+                <w:lang w:val="en-US"/>
+              </w:rPr>
+              <w:t>Main success scenario</w:t>
+            </w:r>
+          </w:p>
+        </w:tc>
+        <w:tc>
+          <w:tcPr>
+            <w:tcW w:w="6657" w:type="dxa"/>
+          </w:tcPr>
+          <w:p>
+            <w:pPr>
+              <w:pStyle w:val="Listenabsatz"/>
+              <w:numPr>
+                <w:ilvl w:val="0"/>
+                <w:numId w:val="16"/>
+              </w:numPr>
+              <w:rPr>
+                <w:lang w:val="en-US"/>
+              </w:rPr>
+            </w:pPr>
+            <w:r>
+              <w:rPr>
+                <w:lang w:val="en-US"/>
+              </w:rPr>
+              <w:t>Request is received</w:t>
+            </w:r>
+          </w:p>
+          <w:p>
+            <w:pPr>
+              <w:pStyle w:val="Listenabsatz"/>
+              <w:numPr>
+                <w:ilvl w:val="0"/>
+                <w:numId w:val="16"/>
+              </w:numPr>
+              <w:rPr>
+                <w:lang w:val="en-US"/>
+              </w:rPr>
+            </w:pPr>
+            <w:r>
+              <w:rPr>
+                <w:lang w:val="en-US"/>
+              </w:rPr>
+              <w:t>Content is parsed</w:t>
+            </w:r>
+          </w:p>
+          <w:p>
+            <w:pPr>
+              <w:pStyle w:val="Listenabsatz"/>
+              <w:numPr>
+                <w:ilvl w:val="0"/>
+                <w:numId w:val="16"/>
+              </w:numPr>
+              <w:rPr>
+                <w:lang w:val="en-US"/>
+              </w:rPr>
+            </w:pPr>
+            <w:r>
+              <w:rPr>
+                <w:lang w:val="en-US"/>
+              </w:rPr>
+              <w:lastRenderedPageBreak/>
+              <w:t xml:space="preserve">Content is sent to </w:t>
+            </w:r>
+            <w:r>
+              <w:rPr>
+                <w:lang w:val="en-US"/>
+              </w:rPr>
+              <w:t xml:space="preserve">user </w:t>
+            </w:r>
+            <w:proofErr w:type="spellStart"/>
+            <w:r>
+              <w:rPr>
+                <w:lang w:val="en-US"/>
+              </w:rPr>
+              <w:t>db</w:t>
+            </w:r>
+            <w:proofErr w:type="spellEnd"/>
+          </w:p>
+          <w:p>
+            <w:pPr>
+              <w:pStyle w:val="Listenabsatz"/>
+              <w:numPr>
+                <w:ilvl w:val="0"/>
+                <w:numId w:val="16"/>
+              </w:numPr>
+              <w:rPr>
+                <w:lang w:val="en-US"/>
+              </w:rPr>
+            </w:pPr>
+            <w:r>
+              <w:rPr>
+                <w:lang w:val="en-US"/>
+              </w:rPr>
+              <w:t xml:space="preserve">Response is received from </w:t>
+            </w:r>
+            <w:r>
+              <w:rPr>
+                <w:lang w:val="en-US"/>
+              </w:rPr>
+              <w:t xml:space="preserve">user </w:t>
+            </w:r>
+            <w:proofErr w:type="spellStart"/>
+            <w:r>
+              <w:rPr>
+                <w:lang w:val="en-US"/>
+              </w:rPr>
+              <w:t>db</w:t>
+            </w:r>
+            <w:proofErr w:type="spellEnd"/>
+          </w:p>
+          <w:p>
+            <w:pPr>
+              <w:pStyle w:val="Listenabsatz"/>
+              <w:numPr>
+                <w:ilvl w:val="0"/>
+                <w:numId w:val="16"/>
+              </w:numPr>
+              <w:rPr>
+                <w:lang w:val="en-US"/>
+              </w:rPr>
+            </w:pPr>
+            <w:r>
+              <w:rPr>
+                <w:lang w:val="en-US"/>
+              </w:rPr>
+              <w:t xml:space="preserve">Response is </w:t>
+            </w:r>
+            <w:r>
+              <w:rPr>
+                <w:lang w:val="en-US"/>
+              </w:rPr>
+              <w:t>received</w:t>
+            </w:r>
+            <w:r>
+              <w:rPr>
+                <w:lang w:val="en-US"/>
+              </w:rPr>
+              <w:t xml:space="preserve"> and s</w:t>
+            </w:r>
+            <w:r>
+              <w:rPr>
+                <w:lang w:val="en-US"/>
+              </w:rPr>
+              <w:t>tatus is returned (success/failure)</w:t>
+            </w:r>
+          </w:p>
+        </w:tc>
+      </w:tr>
+      <w:tr>
+        <w:tc>
+          <w:tcPr>
+            <w:tcW w:w="2405" w:type="dxa"/>
+          </w:tcPr>
+          <w:p>
+            <w:pPr>
+              <w:rPr>
+                <w:lang w:val="en-US"/>
+              </w:rPr>
+            </w:pPr>
+            <w:r>
+              <w:rPr>
+                <w:lang w:val="en-US"/>
+              </w:rPr>
+              <w:lastRenderedPageBreak/>
+              <w:t>Extensions (Error scenarios)</w:t>
+            </w:r>
+          </w:p>
+        </w:tc>
+        <w:tc>
+          <w:tcPr>
+            <w:tcW w:w="6657" w:type="dxa"/>
+          </w:tcPr>
+          <w:p>
+            <w:pPr>
+              <w:pStyle w:val="Listenabsatz"/>
+              <w:numPr>
+                <w:ilvl w:val="0"/>
+                <w:numId w:val="17"/>
+              </w:numPr>
+              <w:rPr>
+                <w:lang w:val="en-US"/>
+              </w:rPr>
+            </w:pPr>
+            <w:r>
+              <w:rPr>
+                <w:lang w:val="en-US"/>
+              </w:rPr>
+              <w:t>Malformed request</w:t>
+            </w:r>
+          </w:p>
+          <w:p>
+            <w:pPr>
+              <w:pStyle w:val="Listenabsatz"/>
+              <w:numPr>
+                <w:ilvl w:val="0"/>
+                <w:numId w:val="17"/>
+              </w:numPr>
+              <w:rPr>
+                <w:lang w:val="en-US"/>
+              </w:rPr>
+            </w:pPr>
+            <w:r>
+              <w:rPr>
+                <w:lang w:val="en-US"/>
+              </w:rPr>
+              <w:t>Data unavailable</w:t>
+            </w:r>
+          </w:p>
+        </w:tc>
+      </w:tr>
+      <w:tr>
+        <w:tc>
+          <w:tcPr>
+            <w:tcW w:w="2405" w:type="dxa"/>
+          </w:tcPr>
+          <w:p>
+            <w:pPr>
+              <w:rPr>
+                <w:lang w:val="en-US"/>
+              </w:rPr>
+            </w:pPr>
+            <w:r>
+              <w:rPr>
+                <w:lang w:val="en-US"/>
+              </w:rPr>
+              <w:t>Variations (alternate scenarios)</w:t>
+            </w:r>
+          </w:p>
+        </w:tc>
+        <w:tc>
+          <w:tcPr>
+            <w:tcW w:w="6657" w:type="dxa"/>
+          </w:tcPr>
+          <w:p>
+            <w:pPr>
+              <w:rPr>
+                <w:lang w:val="en-US"/>
+              </w:rPr>
+            </w:pPr>
+          </w:p>
+        </w:tc>
+      </w:tr>
+    </w:tbl>
+    <w:p>
+      <w:pPr>
+        <w:rPr>
+          <w:lang w:val="en-US"/>
+        </w:rPr>
+      </w:pPr>
+    </w:p>
+    <w:p>
+      <w:pPr>
+        <w:rPr>
+          <w:lang w:val="en-US"/>
+        </w:rPr>
+      </w:pPr>
+    </w:p>
+    <w:p>
+      <w:pPr>
+        <w:pStyle w:val="berschrift4"/>
+        <w:rPr>
+          <w:lang w:val="en-US"/>
+        </w:rPr>
+      </w:pPr>
+      <w:r>
+        <w:rPr>
+          <w:lang w:val="en-US"/>
+        </w:rPr>
+        <w:t>ML Requests</w:t>
+      </w:r>
+    </w:p>
+    <w:p>
+      <w:pPr>
+        <w:rPr>
+          <w:lang w:val="en-US"/>
+        </w:rPr>
+      </w:pPr>
+      <w:r>
+        <w:rPr>
+          <w:lang w:val="en-US"/>
+        </w:rPr>
+        <w:t>These flows contain data to produce/handle the newly generated playlists.</w:t>
+      </w:r>
+    </w:p>
+    <w:p>
+      <w:pPr>
+        <w:rPr>
+          <w:lang w:val="en-US"/>
+        </w:rPr>
+      </w:pPr>
+      <w:r>
+        <w:rPr>
+          <w:lang w:val="en-US"/>
+        </w:rPr>
+        <w:t>The normal flow is that the user has requested a new playlist and the backend is then responsible for sending the multiple requests and responses.</w:t>
+      </w:r>
+    </w:p>
+    <w:p>
+      <w:pPr>
+        <w:pStyle w:val="berschrift5"/>
+        <w:rPr>
+          <w:lang w:val="en-US"/>
+        </w:rPr>
+      </w:pPr>
+      <w:r>
+        <w:rPr>
+          <w:lang w:val="en-US"/>
+        </w:rPr>
+        <w:t>Example Flow:</w:t>
+      </w:r>
+    </w:p>
+    <w:p>
+      <w:pPr>
+        <w:rPr>
+          <w:lang w:val="en-US"/>
+        </w:rPr>
+      </w:pPr>
+      <w:r>
+        <w:rPr>
+          <w:lang w:val="en-US"/>
+        </w:rPr>
+        <w:t xml:space="preserve">Request Playlist (includes group members and possibly genre) </w:t>
+      </w:r>
+      <w:r>
+        <w:rPr>
+          <w:lang w:val="en-US"/>
+        </w:rPr>
+        <w:br/>
+        <w:t xml:space="preserve">-&gt; Backend request user (multiple users) metadata from </w:t>
+      </w:r>
+      <w:proofErr w:type="spellStart"/>
+      <w:r>
+        <w:rPr>
+          <w:lang w:val="en-US"/>
+        </w:rPr>
+        <w:t>spotify</w:t>
+      </w:r>
+      <w:proofErr w:type="spellEnd"/>
+      <w:r>
+        <w:rPr>
+          <w:lang w:val="en-US"/>
+        </w:rPr>
+        <w:t xml:space="preserve"> </w:t>
+      </w:r>
+      <w:r>
+        <w:rPr>
+          <w:lang w:val="en-US"/>
+        </w:rPr>
+        <w:br/>
+        <w:t xml:space="preserve">-&gt; metadata is parsed into a format that the ML interface can handle </w:t>
+      </w:r>
+      <w:r>
+        <w:rPr>
+          <w:lang w:val="en-US"/>
+        </w:rPr>
+        <w:br/>
+        <w:t xml:space="preserve">-&gt; send request to ML interface </w:t>
+      </w:r>
+      <w:r>
+        <w:rPr>
+          <w:lang w:val="en-US"/>
+        </w:rPr>
+        <w:br/>
+        <w:t xml:space="preserve">-&gt; Receive response from ML </w:t>
+      </w:r>
+      <w:r>
+        <w:rPr>
+          <w:lang w:val="en-US"/>
+        </w:rPr>
+        <w:br/>
+        <w:t xml:space="preserve">-&gt; possibly parse response </w:t>
+      </w:r>
+      <w:r>
+        <w:rPr>
+          <w:lang w:val="en-US"/>
+        </w:rPr>
+        <w:br/>
+        <w:t xml:space="preserve">-&gt; send data to </w:t>
+      </w:r>
+      <w:proofErr w:type="spellStart"/>
+      <w:r>
+        <w:rPr>
+          <w:lang w:val="en-US"/>
+        </w:rPr>
+        <w:t>spotify</w:t>
+      </w:r>
+      <w:proofErr w:type="spellEnd"/>
+      <w:r>
+        <w:rPr>
+          <w:lang w:val="en-US"/>
+        </w:rPr>
+        <w:t xml:space="preserve"> to create and save a new playlist </w:t>
+      </w:r>
+      <w:r>
+        <w:rPr>
+          <w:lang w:val="en-US"/>
+        </w:rPr>
+        <w:br/>
+        <w:t>-&gt; send request status back to frontend</w:t>
+      </w:r>
+    </w:p>
+    <w:tbl>
+      <w:tblPr>
+        <w:tblStyle w:val="Tabellenraster"/>
+        <w:tblW w:w="0" w:type="auto"/>
+        <w:tblLook w:val="04A0" w:firstRow="1" w:lastRow="0" w:firstColumn="1" w:lastColumn="0" w:noHBand="0" w:noVBand="1"/>
+      </w:tblPr>
+      <w:tblGrid>
+        <w:gridCol w:w="2405"/>
+        <w:gridCol w:w="6657"/>
+      </w:tblGrid>
+      <w:tr>
+        <w:tc>
+          <w:tcPr>
+            <w:tcW w:w="2405" w:type="dxa"/>
+          </w:tcPr>
+          <w:p>
+            <w:pPr>
+              <w:rPr>
+                <w:lang w:val="en-US"/>
+              </w:rPr>
+            </w:pPr>
+            <w:r>
+              <w:rPr>
+                <w:lang w:val="en-US"/>
+              </w:rPr>
+              <w:t>Goal</w:t>
+            </w:r>
+          </w:p>
+        </w:tc>
+        <w:tc>
+          <w:tcPr>
+            <w:tcW w:w="6657" w:type="dxa"/>
+          </w:tcPr>
+          <w:p>
+            <w:pPr>
+              <w:rPr>
+                <w:lang w:val="en-US"/>
+              </w:rPr>
+            </w:pPr>
+            <w:r>
+              <w:rPr>
+                <w:lang w:val="en-US"/>
+              </w:rPr>
+              <w:t>Get new playlist</w:t>
+            </w:r>
+          </w:p>
+        </w:tc>
+      </w:tr>
+      <w:tr>
+        <w:tc>
+          <w:tcPr>
+            <w:tcW w:w="2405" w:type="dxa"/>
+          </w:tcPr>
+          <w:p>
+            <w:pPr>
+              <w:rPr>
+                <w:lang w:val="en-US"/>
+              </w:rPr>
+            </w:pPr>
+            <w:r>
+              <w:rPr>
+                <w:lang w:val="en-US"/>
+              </w:rPr>
+              <w:t>Primary Actor</w:t>
+            </w:r>
+          </w:p>
+        </w:tc>
+        <w:tc>
+          <w:tcPr>
+            <w:tcW w:w="6657" w:type="dxa"/>
+          </w:tcPr>
+          <w:p>
+            <w:pPr>
+              <w:rPr>
+                <w:lang w:val="en-US"/>
+              </w:rPr>
+            </w:pPr>
+            <w:r>
+              <w:rPr>
+                <w:lang w:val="en-US"/>
+              </w:rPr>
+              <w:t>Frontend and ML</w:t>
+            </w:r>
+          </w:p>
+        </w:tc>
+      </w:tr>
+      <w:tr>
+        <w:tc>
+          <w:tcPr>
+            <w:tcW w:w="2405" w:type="dxa"/>
+          </w:tcPr>
+          <w:p>
+            <w:pPr>
+              <w:rPr>
+                <w:lang w:val="en-US"/>
+              </w:rPr>
+            </w:pPr>
+            <w:r>
+              <w:rPr>
+                <w:lang w:val="en-US"/>
+              </w:rPr>
+              <w:t>Scope</w:t>
+            </w:r>
+          </w:p>
+        </w:tc>
+        <w:tc>
+          <w:tcPr>
+            <w:tcW w:w="6657" w:type="dxa"/>
+          </w:tcPr>
+          <w:p>
+            <w:pPr>
+              <w:rPr>
+                <w:lang w:val="en-US"/>
+              </w:rPr>
+            </w:pPr>
+            <w:r>
+              <w:rPr>
+                <w:lang w:val="en-US"/>
+              </w:rPr>
+              <w:t>Frontend +</w:t>
+            </w:r>
+            <w:r>
+              <w:rPr>
+                <w:lang w:val="en-US"/>
+              </w:rPr>
+              <w:t xml:space="preserve"> ML</w:t>
+            </w:r>
+          </w:p>
+        </w:tc>
+      </w:tr>
+      <w:tr>
+        <w:tc>
+          <w:tcPr>
+            <w:tcW w:w="2405" w:type="dxa"/>
+          </w:tcPr>
+          <w:p>
+            <w:pPr>
+              <w:rPr>
+                <w:lang w:val="en-US"/>
+              </w:rPr>
+            </w:pPr>
+            <w:r>
+              <w:rPr>
+                <w:lang w:val="en-US"/>
+              </w:rPr>
+              <w:t>Level</w:t>
+            </w:r>
+          </w:p>
+        </w:tc>
+        <w:tc>
+          <w:tcPr>
+            <w:tcW w:w="6657" w:type="dxa"/>
+          </w:tcPr>
+          <w:p>
+            <w:pPr>
+              <w:rPr>
+                <w:lang w:val="en-US"/>
+              </w:rPr>
+            </w:pPr>
+            <w:r>
+              <w:rPr>
+                <w:lang w:val="en-US"/>
+              </w:rPr>
+              <w:t>Internal</w:t>
+            </w:r>
+            <w:r>
+              <w:rPr>
+                <w:lang w:val="en-US"/>
+              </w:rPr>
+              <w:t xml:space="preserve"> and external</w:t>
+            </w:r>
+          </w:p>
+        </w:tc>
+      </w:tr>
+      <w:tr>
+        <w:tc>
+          <w:tcPr>
+            <w:tcW w:w="2405" w:type="dxa"/>
+          </w:tcPr>
+          <w:p>
+            <w:pPr>
+              <w:rPr>
+                <w:lang w:val="en-US"/>
+              </w:rPr>
+            </w:pPr>
+            <w:r>
+              <w:rPr>
+                <w:lang w:val="en-US"/>
+              </w:rPr>
+              <w:t>Precondition</w:t>
+            </w:r>
+          </w:p>
+        </w:tc>
+        <w:tc>
+          <w:tcPr>
+            <w:tcW w:w="6657" w:type="dxa"/>
+          </w:tcPr>
+          <w:p>
+            <w:pPr>
+              <w:rPr>
+                <w:lang w:val="en-US"/>
+              </w:rPr>
+            </w:pPr>
+            <w:r>
+              <w:rPr>
+                <w:lang w:val="en-US"/>
+              </w:rPr>
+              <w:t>Frontend has sent request</w:t>
+            </w:r>
+          </w:p>
+        </w:tc>
+      </w:tr>
+      <w:tr>
+        <w:tc>
+          <w:tcPr>
+            <w:tcW w:w="2405" w:type="dxa"/>
+          </w:tcPr>
+          <w:p>
+            <w:pPr>
+              <w:rPr>
+                <w:lang w:val="en-US"/>
+              </w:rPr>
+            </w:pPr>
+            <w:r>
+              <w:rPr>
+                <w:lang w:val="en-US"/>
+              </w:rPr>
+              <w:t>Success end</w:t>
+            </w:r>
+          </w:p>
+        </w:tc>
+        <w:tc>
+          <w:tcPr>
+            <w:tcW w:w="6657" w:type="dxa"/>
+          </w:tcPr>
+          <w:p>
+            <w:pPr>
+              <w:rPr>
+                <w:lang w:val="en-US"/>
+              </w:rPr>
+            </w:pPr>
+            <w:r>
+              <w:rPr>
+                <w:lang w:val="en-US"/>
+              </w:rPr>
+              <w:t>Backend returns requested data</w:t>
+            </w:r>
+          </w:p>
+        </w:tc>
+      </w:tr>
+      <w:tr>
+        <w:tc>
+          <w:tcPr>
+            <w:tcW w:w="2405" w:type="dxa"/>
+          </w:tcPr>
+          <w:p>
+            <w:pPr>
+              <w:rPr>
+                <w:lang w:val="en-US"/>
+              </w:rPr>
+            </w:pPr>
+            <w:r>
+              <w:rPr>
+                <w:lang w:val="en-US"/>
+              </w:rPr>
+              <w:t>Failure end condition</w:t>
+            </w:r>
+          </w:p>
+        </w:tc>
+        <w:tc>
+          <w:tcPr>
+            <w:tcW w:w="6657" w:type="dxa"/>
+          </w:tcPr>
+          <w:p>
+            <w:pPr>
+              <w:rPr>
+                <w:lang w:val="en-US"/>
+              </w:rPr>
+            </w:pPr>
+            <w:r>
+              <w:rPr>
+                <w:lang w:val="en-US"/>
+              </w:rPr>
+              <w:t>Data not available</w:t>
+            </w:r>
+          </w:p>
+        </w:tc>
+      </w:tr>
+      <w:tr>
+        <w:tc>
+          <w:tcPr>
+            <w:tcW w:w="2405" w:type="dxa"/>
+          </w:tcPr>
+          <w:p>
+            <w:pPr>
+              <w:rPr>
+                <w:lang w:val="en-US"/>
+              </w:rPr>
+            </w:pPr>
+            <w:r>
+              <w:rPr>
+                <w:lang w:val="en-US"/>
+              </w:rPr>
+              <w:t>Trigger</w:t>
+            </w:r>
+          </w:p>
+        </w:tc>
+        <w:tc>
+          <w:tcPr>
+            <w:tcW w:w="6657" w:type="dxa"/>
+          </w:tcPr>
+          <w:p>
+            <w:pPr>
+              <w:rPr>
+                <w:lang w:val="en-US"/>
+              </w:rPr>
+            </w:pPr>
+            <w:r>
+              <w:rPr>
+                <w:lang w:val="en-US"/>
+              </w:rPr>
+              <w:t>Frontend request</w:t>
+            </w:r>
+          </w:p>
+        </w:tc>
+      </w:tr>
+      <w:tr>
+        <w:tc>
+          <w:tcPr>
+            <w:tcW w:w="2405" w:type="dxa"/>
+          </w:tcPr>
+          <w:p>
+            <w:pPr>
+              <w:rPr>
+                <w:lang w:val="en-US"/>
+              </w:rPr>
+            </w:pPr>
+            <w:r>
+              <w:rPr>
+                <w:lang w:val="en-US"/>
+              </w:rPr>
+              <w:t>Main success scenario</w:t>
+            </w:r>
+          </w:p>
+        </w:tc>
+        <w:tc>
+          <w:tcPr>
+            <w:tcW w:w="6657" w:type="dxa"/>
+          </w:tcPr>
+          <w:p>
+            <w:pPr>
+              <w:pStyle w:val="Listenabsatz"/>
+              <w:numPr>
+                <w:ilvl w:val="0"/>
+                <w:numId w:val="18"/>
+              </w:numPr>
+              <w:rPr>
+                <w:lang w:val="en-US"/>
+              </w:rPr>
+            </w:pPr>
+            <w:r>
+              <w:rPr>
+                <w:lang w:val="en-US"/>
+              </w:rPr>
+              <w:t>Request is received</w:t>
+            </w:r>
+          </w:p>
+          <w:p>
+            <w:pPr>
+              <w:pStyle w:val="Listenabsatz"/>
+              <w:numPr>
+                <w:ilvl w:val="0"/>
+                <w:numId w:val="18"/>
+              </w:numPr>
+              <w:rPr>
+                <w:lang w:val="en-US"/>
+              </w:rPr>
+            </w:pPr>
+            <w:r>
+              <w:rPr>
+                <w:lang w:val="en-US"/>
+              </w:rPr>
+              <w:t>Content is parsed</w:t>
+            </w:r>
+          </w:p>
+          <w:p>
+            <w:pPr>
+              <w:pStyle w:val="Listenabsatz"/>
+              <w:numPr>
+                <w:ilvl w:val="0"/>
+                <w:numId w:val="18"/>
+              </w:numPr>
+              <w:rPr>
+                <w:lang w:val="en-US"/>
+              </w:rPr>
+            </w:pPr>
+            <w:r>
+              <w:rPr>
+                <w:lang w:val="en-US"/>
+              </w:rPr>
+              <w:t xml:space="preserve">Content is sent to </w:t>
+            </w:r>
+            <w:r>
+              <w:rPr>
+                <w:lang w:val="en-US"/>
+              </w:rPr>
+              <w:t>ML interface</w:t>
+            </w:r>
+          </w:p>
+          <w:p>
+            <w:pPr>
+              <w:pStyle w:val="Listenabsatz"/>
+              <w:numPr>
+                <w:ilvl w:val="0"/>
+                <w:numId w:val="18"/>
+              </w:numPr>
+              <w:rPr>
+                <w:lang w:val="en-US"/>
+              </w:rPr>
+            </w:pPr>
+            <w:r>
+              <w:rPr>
+                <w:lang w:val="en-US"/>
+              </w:rPr>
+              <w:t xml:space="preserve">Response is received </w:t>
+            </w:r>
+            <w:r>
+              <w:rPr>
+                <w:lang w:val="en-US"/>
+              </w:rPr>
+              <w:t>from ML interface</w:t>
+            </w:r>
+          </w:p>
+          <w:p>
+            <w:pPr>
+              <w:pStyle w:val="Listenabsatz"/>
+              <w:numPr>
+                <w:ilvl w:val="0"/>
+                <w:numId w:val="18"/>
+              </w:numPr>
+              <w:rPr>
+                <w:lang w:val="en-US"/>
+              </w:rPr>
+            </w:pPr>
+            <w:r>
+              <w:rPr>
+                <w:lang w:val="en-US"/>
+              </w:rPr>
+              <w:t xml:space="preserve">Playlist is returned to Frontend and sent to </w:t>
+            </w:r>
+            <w:proofErr w:type="spellStart"/>
+            <w:r>
+              <w:rPr>
+                <w:lang w:val="en-US"/>
+              </w:rPr>
+              <w:t>spotify</w:t>
+            </w:r>
+            <w:proofErr w:type="spellEnd"/>
+          </w:p>
+        </w:tc>
+      </w:tr>
+      <w:tr>
+        <w:tc>
+          <w:tcPr>
+            <w:tcW w:w="2405" w:type="dxa"/>
+          </w:tcPr>
+          <w:p>
+            <w:pPr>
+              <w:rPr>
+                <w:lang w:val="en-US"/>
+              </w:rPr>
+            </w:pPr>
+            <w:r>
+              <w:rPr>
+                <w:lang w:val="en-US"/>
+              </w:rPr>
+              <w:t>Extensions (Error scenarios)</w:t>
+            </w:r>
+          </w:p>
+        </w:tc>
+        <w:tc>
+          <w:tcPr>
+            <w:tcW w:w="6657" w:type="dxa"/>
+          </w:tcPr>
+          <w:p>
+            <w:pPr>
+              <w:pStyle w:val="Listenabsatz"/>
+              <w:numPr>
+                <w:ilvl w:val="0"/>
+                <w:numId w:val="19"/>
+              </w:numPr>
+              <w:rPr>
+                <w:lang w:val="en-US"/>
+              </w:rPr>
+            </w:pPr>
+            <w:r>
+              <w:rPr>
+                <w:lang w:val="en-US"/>
+              </w:rPr>
+              <w:t>Malformed request</w:t>
+            </w:r>
+          </w:p>
+          <w:p>
+            <w:pPr>
+              <w:pStyle w:val="Listenabsatz"/>
+              <w:numPr>
+                <w:ilvl w:val="0"/>
+                <w:numId w:val="19"/>
+              </w:numPr>
+              <w:rPr>
+                <w:lang w:val="en-US"/>
+              </w:rPr>
+            </w:pPr>
+            <w:r>
+              <w:rPr>
+                <w:lang w:val="en-US"/>
+              </w:rPr>
+              <w:t>Data unavailable</w:t>
+            </w:r>
+          </w:p>
+        </w:tc>
+      </w:tr>
+      <w:tr>
+        <w:tc>
+          <w:tcPr>
+            <w:tcW w:w="2405" w:type="dxa"/>
+          </w:tcPr>
+          <w:p>
+            <w:pPr>
+              <w:rPr>
+                <w:lang w:val="en-US"/>
+              </w:rPr>
+            </w:pPr>
+            <w:r>
+              <w:rPr>
+                <w:lang w:val="en-US"/>
+              </w:rPr>
+              <w:t>Variations (alternate scenarios)</w:t>
+            </w:r>
+          </w:p>
+        </w:tc>
+        <w:tc>
+          <w:tcPr>
+            <w:tcW w:w="6657" w:type="dxa"/>
+          </w:tcPr>
+          <w:p>
+            <w:pPr>
+              <w:rPr>
+                <w:lang w:val="en-US"/>
+              </w:rPr>
+            </w:pPr>
+          </w:p>
+        </w:tc>
+      </w:tr>
+    </w:tbl>
+    <w:p>
+      <w:pPr>
+        <w:rPr>
+          <w:lang w:val="en-US"/>
+        </w:rPr>
+      </w:pPr>
+    </w:p>
+    <w:p>
+      <w:pPr>
+        <w:rPr>
+          <w:lang w:val="en-US"/>
+        </w:rPr>
+      </w:pPr>
     </w:p>
     <w:sectPr>
       <w:pgSz w:w="11906" w:h="16838"/>
@@ -3729,6 +6255,184 @@
     </w:lvl>
   </w:abstractNum>
   <w:abstractNum w:abstractNumId="3" w15:restartNumberingAfterBreak="0">
+    <w:nsid w:val="0AAD3116"/>
+    <w:multiLevelType w:val="hybridMultilevel"/>
+    <w:tmpl w:val="F536B0C6"/>
+    <w:lvl w:ilvl="0" w:tplc="0407000F">
+      <w:start w:val="1"/>
+      <w:numFmt w:val="decimal"/>
+      <w:lvlText w:val="%1."/>
+      <w:lvlJc w:val="left"/>
+      <w:pPr>
+        <w:ind w:left="720" w:hanging="360"/>
+      </w:pPr>
+      <w:rPr>
+        <w:rFonts w:hint="default"/>
+      </w:rPr>
+    </w:lvl>
+    <w:lvl w:ilvl="1" w:tplc="04070019" w:tentative="1">
+      <w:start w:val="1"/>
+      <w:numFmt w:val="lowerLetter"/>
+      <w:lvlText w:val="%2."/>
+      <w:lvlJc w:val="left"/>
+      <w:pPr>
+        <w:ind w:left="1440" w:hanging="360"/>
+      </w:pPr>
+    </w:lvl>
+    <w:lvl w:ilvl="2" w:tplc="0407001B" w:tentative="1">
+      <w:start w:val="1"/>
+      <w:numFmt w:val="lowerRoman"/>
+      <w:lvlText w:val="%3."/>
+      <w:lvlJc w:val="right"/>
+      <w:pPr>
+        <w:ind w:left="2160" w:hanging="180"/>
+      </w:pPr>
+    </w:lvl>
+    <w:lvl w:ilvl="3" w:tplc="0407000F" w:tentative="1">
+      <w:start w:val="1"/>
+      <w:numFmt w:val="decimal"/>
+      <w:lvlText w:val="%4."/>
+      <w:lvlJc w:val="left"/>
+      <w:pPr>
+        <w:ind w:left="2880" w:hanging="360"/>
+      </w:pPr>
+    </w:lvl>
+    <w:lvl w:ilvl="4" w:tplc="04070019" w:tentative="1">
+      <w:start w:val="1"/>
+      <w:numFmt w:val="lowerLetter"/>
+      <w:lvlText w:val="%5."/>
+      <w:lvlJc w:val="left"/>
+      <w:pPr>
+        <w:ind w:left="3600" w:hanging="360"/>
+      </w:pPr>
+    </w:lvl>
+    <w:lvl w:ilvl="5" w:tplc="0407001B" w:tentative="1">
+      <w:start w:val="1"/>
+      <w:numFmt w:val="lowerRoman"/>
+      <w:lvlText w:val="%6."/>
+      <w:lvlJc w:val="right"/>
+      <w:pPr>
+        <w:ind w:left="4320" w:hanging="180"/>
+      </w:pPr>
+    </w:lvl>
+    <w:lvl w:ilvl="6" w:tplc="0407000F" w:tentative="1">
+      <w:start w:val="1"/>
+      <w:numFmt w:val="decimal"/>
+      <w:lvlText w:val="%7."/>
+      <w:lvlJc w:val="left"/>
+      <w:pPr>
+        <w:ind w:left="5040" w:hanging="360"/>
+      </w:pPr>
+    </w:lvl>
+    <w:lvl w:ilvl="7" w:tplc="04070019" w:tentative="1">
+      <w:start w:val="1"/>
+      <w:numFmt w:val="lowerLetter"/>
+      <w:lvlText w:val="%8."/>
+      <w:lvlJc w:val="left"/>
+      <w:pPr>
+        <w:ind w:left="5760" w:hanging="360"/>
+      </w:pPr>
+    </w:lvl>
+    <w:lvl w:ilvl="8" w:tplc="0407001B" w:tentative="1">
+      <w:start w:val="1"/>
+      <w:numFmt w:val="lowerRoman"/>
+      <w:lvlText w:val="%9."/>
+      <w:lvlJc w:val="right"/>
+      <w:pPr>
+        <w:ind w:left="6480" w:hanging="180"/>
+      </w:pPr>
+    </w:lvl>
+  </w:abstractNum>
+  <w:abstractNum w:abstractNumId="4" w15:restartNumberingAfterBreak="0">
+    <w:nsid w:val="0D390201"/>
+    <w:multiLevelType w:val="hybridMultilevel"/>
+    <w:tmpl w:val="BDEEC3B0"/>
+    <w:lvl w:ilvl="0" w:tplc="69E4E7FE">
+      <w:start w:val="1"/>
+      <w:numFmt w:val="decimal"/>
+      <w:lvlText w:val="%1."/>
+      <w:lvlJc w:val="left"/>
+      <w:pPr>
+        <w:ind w:left="1080" w:hanging="360"/>
+      </w:pPr>
+      <w:rPr>
+        <w:rFonts w:hint="default"/>
+      </w:rPr>
+    </w:lvl>
+    <w:lvl w:ilvl="1" w:tplc="04070019" w:tentative="1">
+      <w:start w:val="1"/>
+      <w:numFmt w:val="lowerLetter"/>
+      <w:lvlText w:val="%2."/>
+      <w:lvlJc w:val="left"/>
+      <w:pPr>
+        <w:ind w:left="1800" w:hanging="360"/>
+      </w:pPr>
+    </w:lvl>
+    <w:lvl w:ilvl="2" w:tplc="0407001B" w:tentative="1">
+      <w:start w:val="1"/>
+      <w:numFmt w:val="lowerRoman"/>
+      <w:lvlText w:val="%3."/>
+      <w:lvlJc w:val="right"/>
+      <w:pPr>
+        <w:ind w:left="2520" w:hanging="180"/>
+      </w:pPr>
+    </w:lvl>
+    <w:lvl w:ilvl="3" w:tplc="0407000F" w:tentative="1">
+      <w:start w:val="1"/>
+      <w:numFmt w:val="decimal"/>
+      <w:lvlText w:val="%4."/>
+      <w:lvlJc w:val="left"/>
+      <w:pPr>
+        <w:ind w:left="3240" w:hanging="360"/>
+      </w:pPr>
+    </w:lvl>
+    <w:lvl w:ilvl="4" w:tplc="04070019" w:tentative="1">
+      <w:start w:val="1"/>
+      <w:numFmt w:val="lowerLetter"/>
+      <w:lvlText w:val="%5."/>
+      <w:lvlJc w:val="left"/>
+      <w:pPr>
+        <w:ind w:left="3960" w:hanging="360"/>
+      </w:pPr>
+    </w:lvl>
+    <w:lvl w:ilvl="5" w:tplc="0407001B" w:tentative="1">
+      <w:start w:val="1"/>
+      <w:numFmt w:val="lowerRoman"/>
+      <w:lvlText w:val="%6."/>
+      <w:lvlJc w:val="right"/>
+      <w:pPr>
+        <w:ind w:left="4680" w:hanging="180"/>
+      </w:pPr>
+    </w:lvl>
+    <w:lvl w:ilvl="6" w:tplc="0407000F" w:tentative="1">
+      <w:start w:val="1"/>
+      <w:numFmt w:val="decimal"/>
+      <w:lvlText w:val="%7."/>
+      <w:lvlJc w:val="left"/>
+      <w:pPr>
+        <w:ind w:left="5400" w:hanging="360"/>
+      </w:pPr>
+    </w:lvl>
+    <w:lvl w:ilvl="7" w:tplc="04070019" w:tentative="1">
+      <w:start w:val="1"/>
+      <w:numFmt w:val="lowerLetter"/>
+      <w:lvlText w:val="%8."/>
+      <w:lvlJc w:val="left"/>
+      <w:pPr>
+        <w:ind w:left="6120" w:hanging="360"/>
+      </w:pPr>
+    </w:lvl>
+    <w:lvl w:ilvl="8" w:tplc="0407001B" w:tentative="1">
+      <w:start w:val="1"/>
+      <w:numFmt w:val="lowerRoman"/>
+      <w:lvlText w:val="%9."/>
+      <w:lvlJc w:val="right"/>
+      <w:pPr>
+        <w:ind w:left="6840" w:hanging="180"/>
+      </w:pPr>
+    </w:lvl>
+  </w:abstractNum>
+  <w:abstractNum w:abstractNumId="5" w15:restartNumberingAfterBreak="0">
     <w:nsid w:val="199A6AA4"/>
     <w:multiLevelType w:val="hybridMultilevel"/>
     <w:tmpl w:val="59F0A6EA"/>
@@ -3817,7 +6521,120 @@
       </w:pPr>
     </w:lvl>
   </w:abstractNum>
-  <w:abstractNum w:abstractNumId="4" w15:restartNumberingAfterBreak="0">
+  <w:abstractNum w:abstractNumId="6" w15:restartNumberingAfterBreak="0">
+    <w:nsid w:val="1AA4413D"/>
+    <w:multiLevelType w:val="hybridMultilevel"/>
+    <w:tmpl w:val="BA68A708"/>
+    <w:lvl w:ilvl="0" w:tplc="4F46AD9C">
+      <w:start w:val="1"/>
+      <w:numFmt w:val="bullet"/>
+      <w:lvlText w:val="-"/>
+      <w:lvlJc w:val="left"/>
+      <w:pPr>
+        <w:ind w:left="720" w:hanging="360"/>
+      </w:pPr>
+      <w:rPr>
+        <w:rFonts w:ascii="Calibri" w:eastAsiaTheme="minorHAnsi" w:hAnsi="Calibri" w:cs="Calibri" w:hint="default"/>
+      </w:rPr>
+    </w:lvl>
+    <w:lvl w:ilvl="1" w:tplc="04070003" w:tentative="1">
+      <w:start w:val="1"/>
+      <w:numFmt w:val="bullet"/>
+      <w:lvlText w:val="o"/>
+      <w:lvlJc w:val="left"/>
+      <w:pPr>
+        <w:ind w:left="1440" w:hanging="360"/>
+      </w:pPr>
+      <w:rPr>
+        <w:rFonts w:ascii="Courier New" w:hAnsi="Courier New" w:cs="Courier New" w:hint="default"/>
+      </w:rPr>
+    </w:lvl>
+    <w:lvl w:ilvl="2" w:tplc="04070005" w:tentative="1">
+      <w:start w:val="1"/>
+      <w:numFmt w:val="bullet"/>
+      <w:lvlText w:val=""/>
+      <w:lvlJc w:val="left"/>
+      <w:pPr>
+        <w:ind w:left="2160" w:hanging="360"/>
+      </w:pPr>
+      <w:rPr>
+        <w:rFonts w:ascii="Wingdings" w:hAnsi="Wingdings" w:hint="default"/>
+      </w:rPr>
+    </w:lvl>
+    <w:lvl w:ilvl="3" w:tplc="04070001" w:tentative="1">
+      <w:start w:val="1"/>
+      <w:numFmt w:val="bullet"/>
+      <w:lvlText w:val=""/>
+      <w:lvlJc w:val="left"/>
+      <w:pPr>
+        <w:ind w:left="2880" w:hanging="360"/>
+      </w:pPr>
+      <w:rPr>
+        <w:rFonts w:ascii="Symbol" w:hAnsi="Symbol" w:hint="default"/>
+      </w:rPr>
+    </w:lvl>
+    <w:lvl w:ilvl="4" w:tplc="04070003" w:tentative="1">
+      <w:start w:val="1"/>
+      <w:numFmt w:val="bullet"/>
+      <w:lvlText w:val="o"/>
+      <w:lvlJc w:val="left"/>
+      <w:pPr>
+        <w:ind w:left="3600" w:hanging="360"/>
+      </w:pPr>
+      <w:rPr>
+        <w:rFonts w:ascii="Courier New" w:hAnsi="Courier New" w:cs="Courier New" w:hint="default"/>
+      </w:rPr>
+    </w:lvl>
+    <w:lvl w:ilvl="5" w:tplc="04070005" w:tentative="1">
+      <w:start w:val="1"/>
+      <w:numFmt w:val="bullet"/>
+      <w:lvlText w:val=""/>
+      <w:lvlJc w:val="left"/>
+      <w:pPr>
+        <w:ind w:left="4320" w:hanging="360"/>
+      </w:pPr>
+      <w:rPr>
+        <w:rFonts w:ascii="Wingdings" w:hAnsi="Wingdings" w:hint="default"/>
+      </w:rPr>
+    </w:lvl>
+    <w:lvl w:ilvl="6" w:tplc="04070001" w:tentative="1">
+      <w:start w:val="1"/>
+      <w:numFmt w:val="bullet"/>
+      <w:lvlText w:val=""/>
+      <w:lvlJc w:val="left"/>
+      <w:pPr>
+        <w:ind w:left="5040" w:hanging="360"/>
+      </w:pPr>
+      <w:rPr>
+        <w:rFonts w:ascii="Symbol" w:hAnsi="Symbol" w:hint="default"/>
+      </w:rPr>
+    </w:lvl>
+    <w:lvl w:ilvl="7" w:tplc="04070003" w:tentative="1">
+      <w:start w:val="1"/>
+      <w:numFmt w:val="bullet"/>
+      <w:lvlText w:val="o"/>
+      <w:lvlJc w:val="left"/>
+      <w:pPr>
+        <w:ind w:left="5760" w:hanging="360"/>
+      </w:pPr>
+      <w:rPr>
+        <w:rFonts w:ascii="Courier New" w:hAnsi="Courier New" w:cs="Courier New" w:hint="default"/>
+      </w:rPr>
+    </w:lvl>
+    <w:lvl w:ilvl="8" w:tplc="04070005" w:tentative="1">
+      <w:start w:val="1"/>
+      <w:numFmt w:val="bullet"/>
+      <w:lvlText w:val=""/>
+      <w:lvlJc w:val="left"/>
+      <w:pPr>
+        <w:ind w:left="6480" w:hanging="360"/>
+      </w:pPr>
+      <w:rPr>
+        <w:rFonts w:ascii="Wingdings" w:hAnsi="Wingdings" w:hint="default"/>
+      </w:rPr>
+    </w:lvl>
+  </w:abstractNum>
+  <w:abstractNum w:abstractNumId="7" w15:restartNumberingAfterBreak="0">
     <w:nsid w:val="2FB03CED"/>
     <w:multiLevelType w:val="hybridMultilevel"/>
     <w:tmpl w:val="33524654"/>
@@ -3906,7 +6723,274 @@
       </w:pPr>
     </w:lvl>
   </w:abstractNum>
-  <w:abstractNum w:abstractNumId="5" w15:restartNumberingAfterBreak="0">
+  <w:abstractNum w:abstractNumId="8" w15:restartNumberingAfterBreak="0">
+    <w:nsid w:val="309E6B2D"/>
+    <w:multiLevelType w:val="hybridMultilevel"/>
+    <w:tmpl w:val="D8E43FF2"/>
+    <w:lvl w:ilvl="0" w:tplc="0407000F">
+      <w:start w:val="1"/>
+      <w:numFmt w:val="decimal"/>
+      <w:lvlText w:val="%1."/>
+      <w:lvlJc w:val="left"/>
+      <w:pPr>
+        <w:ind w:left="720" w:hanging="360"/>
+      </w:pPr>
+      <w:rPr>
+        <w:rFonts w:hint="default"/>
+      </w:rPr>
+    </w:lvl>
+    <w:lvl w:ilvl="1" w:tplc="04070019" w:tentative="1">
+      <w:start w:val="1"/>
+      <w:numFmt w:val="lowerLetter"/>
+      <w:lvlText w:val="%2."/>
+      <w:lvlJc w:val="left"/>
+      <w:pPr>
+        <w:ind w:left="1440" w:hanging="360"/>
+      </w:pPr>
+    </w:lvl>
+    <w:lvl w:ilvl="2" w:tplc="0407001B" w:tentative="1">
+      <w:start w:val="1"/>
+      <w:numFmt w:val="lowerRoman"/>
+      <w:lvlText w:val="%3."/>
+      <w:lvlJc w:val="right"/>
+      <w:pPr>
+        <w:ind w:left="2160" w:hanging="180"/>
+      </w:pPr>
+    </w:lvl>
+    <w:lvl w:ilvl="3" w:tplc="0407000F" w:tentative="1">
+      <w:start w:val="1"/>
+      <w:numFmt w:val="decimal"/>
+      <w:lvlText w:val="%4."/>
+      <w:lvlJc w:val="left"/>
+      <w:pPr>
+        <w:ind w:left="2880" w:hanging="360"/>
+      </w:pPr>
+    </w:lvl>
+    <w:lvl w:ilvl="4" w:tplc="04070019" w:tentative="1">
+      <w:start w:val="1"/>
+      <w:numFmt w:val="lowerLetter"/>
+      <w:lvlText w:val="%5."/>
+      <w:lvlJc w:val="left"/>
+      <w:pPr>
+        <w:ind w:left="3600" w:hanging="360"/>
+      </w:pPr>
+    </w:lvl>
+    <w:lvl w:ilvl="5" w:tplc="0407001B" w:tentative="1">
+      <w:start w:val="1"/>
+      <w:numFmt w:val="lowerRoman"/>
+      <w:lvlText w:val="%6."/>
+      <w:lvlJc w:val="right"/>
+      <w:pPr>
+        <w:ind w:left="4320" w:hanging="180"/>
+      </w:pPr>
+    </w:lvl>
+    <w:lvl w:ilvl="6" w:tplc="0407000F" w:tentative="1">
+      <w:start w:val="1"/>
+      <w:numFmt w:val="decimal"/>
+      <w:lvlText w:val="%7."/>
+      <w:lvlJc w:val="left"/>
+      <w:pPr>
+        <w:ind w:left="5040" w:hanging="360"/>
+      </w:pPr>
+    </w:lvl>
+    <w:lvl w:ilvl="7" w:tplc="04070019" w:tentative="1">
+      <w:start w:val="1"/>
+      <w:numFmt w:val="lowerLetter"/>
+      <w:lvlText w:val="%8."/>
+      <w:lvlJc w:val="left"/>
+      <w:pPr>
+        <w:ind w:left="5760" w:hanging="360"/>
+      </w:pPr>
+    </w:lvl>
+    <w:lvl w:ilvl="8" w:tplc="0407001B" w:tentative="1">
+      <w:start w:val="1"/>
+      <w:numFmt w:val="lowerRoman"/>
+      <w:lvlText w:val="%9."/>
+      <w:lvlJc w:val="right"/>
+      <w:pPr>
+        <w:ind w:left="6480" w:hanging="180"/>
+      </w:pPr>
+    </w:lvl>
+  </w:abstractNum>
+  <w:abstractNum w:abstractNumId="9" w15:restartNumberingAfterBreak="0">
+    <w:nsid w:val="33980827"/>
+    <w:multiLevelType w:val="hybridMultilevel"/>
+    <w:tmpl w:val="6AFEEA40"/>
+    <w:lvl w:ilvl="0" w:tplc="0407000F">
+      <w:start w:val="1"/>
+      <w:numFmt w:val="decimal"/>
+      <w:lvlText w:val="%1."/>
+      <w:lvlJc w:val="left"/>
+      <w:pPr>
+        <w:ind w:left="720" w:hanging="360"/>
+      </w:pPr>
+      <w:rPr>
+        <w:rFonts w:hint="default"/>
+      </w:rPr>
+    </w:lvl>
+    <w:lvl w:ilvl="1" w:tplc="04070019" w:tentative="1">
+      <w:start w:val="1"/>
+      <w:numFmt w:val="lowerLetter"/>
+      <w:lvlText w:val="%2."/>
+      <w:lvlJc w:val="left"/>
+      <w:pPr>
+        <w:ind w:left="1440" w:hanging="360"/>
+      </w:pPr>
+    </w:lvl>
+    <w:lvl w:ilvl="2" w:tplc="0407001B" w:tentative="1">
+      <w:start w:val="1"/>
+      <w:numFmt w:val="lowerRoman"/>
+      <w:lvlText w:val="%3."/>
+      <w:lvlJc w:val="right"/>
+      <w:pPr>
+        <w:ind w:left="2160" w:hanging="180"/>
+      </w:pPr>
+    </w:lvl>
+    <w:lvl w:ilvl="3" w:tplc="0407000F" w:tentative="1">
+      <w:start w:val="1"/>
+      <w:numFmt w:val="decimal"/>
+      <w:lvlText w:val="%4."/>
+      <w:lvlJc w:val="left"/>
+      <w:pPr>
+        <w:ind w:left="2880" w:hanging="360"/>
+      </w:pPr>
+    </w:lvl>
+    <w:lvl w:ilvl="4" w:tplc="04070019" w:tentative="1">
+      <w:start w:val="1"/>
+      <w:numFmt w:val="lowerLetter"/>
+      <w:lvlText w:val="%5."/>
+      <w:lvlJc w:val="left"/>
+      <w:pPr>
+        <w:ind w:left="3600" w:hanging="360"/>
+      </w:pPr>
+    </w:lvl>
+    <w:lvl w:ilvl="5" w:tplc="0407001B" w:tentative="1">
+      <w:start w:val="1"/>
+      <w:numFmt w:val="lowerRoman"/>
+      <w:lvlText w:val="%6."/>
+      <w:lvlJc w:val="right"/>
+      <w:pPr>
+        <w:ind w:left="4320" w:hanging="180"/>
+      </w:pPr>
+    </w:lvl>
+    <w:lvl w:ilvl="6" w:tplc="0407000F" w:tentative="1">
+      <w:start w:val="1"/>
+      <w:numFmt w:val="decimal"/>
+      <w:lvlText w:val="%7."/>
+      <w:lvlJc w:val="left"/>
+      <w:pPr>
+        <w:ind w:left="5040" w:hanging="360"/>
+      </w:pPr>
+    </w:lvl>
+    <w:lvl w:ilvl="7" w:tplc="04070019" w:tentative="1">
+      <w:start w:val="1"/>
+      <w:numFmt w:val="lowerLetter"/>
+      <w:lvlText w:val="%8."/>
+      <w:lvlJc w:val="left"/>
+      <w:pPr>
+        <w:ind w:left="5760" w:hanging="360"/>
+      </w:pPr>
+    </w:lvl>
+    <w:lvl w:ilvl="8" w:tplc="0407001B" w:tentative="1">
+      <w:start w:val="1"/>
+      <w:numFmt w:val="lowerRoman"/>
+      <w:lvlText w:val="%9."/>
+      <w:lvlJc w:val="right"/>
+      <w:pPr>
+        <w:ind w:left="6480" w:hanging="180"/>
+      </w:pPr>
+    </w:lvl>
+  </w:abstractNum>
+  <w:abstractNum w:abstractNumId="10" w15:restartNumberingAfterBreak="0">
+    <w:nsid w:val="448F6B71"/>
+    <w:multiLevelType w:val="hybridMultilevel"/>
+    <w:tmpl w:val="5A2A5CDE"/>
+    <w:lvl w:ilvl="0" w:tplc="D52C9040">
+      <w:start w:val="1"/>
+      <w:numFmt w:val="decimal"/>
+      <w:lvlText w:val="%1."/>
+      <w:lvlJc w:val="left"/>
+      <w:pPr>
+        <w:ind w:left="720" w:hanging="360"/>
+      </w:pPr>
+      <w:rPr>
+        <w:rFonts w:hint="default"/>
+      </w:rPr>
+    </w:lvl>
+    <w:lvl w:ilvl="1" w:tplc="04070019" w:tentative="1">
+      <w:start w:val="1"/>
+      <w:numFmt w:val="lowerLetter"/>
+      <w:lvlText w:val="%2."/>
+      <w:lvlJc w:val="left"/>
+      <w:pPr>
+        <w:ind w:left="1440" w:hanging="360"/>
+      </w:pPr>
+    </w:lvl>
+    <w:lvl w:ilvl="2" w:tplc="0407001B" w:tentative="1">
+      <w:start w:val="1"/>
+      <w:numFmt w:val="lowerRoman"/>
+      <w:lvlText w:val="%3."/>
+      <w:lvlJc w:val="right"/>
+      <w:pPr>
+        <w:ind w:left="2160" w:hanging="180"/>
+      </w:pPr>
+    </w:lvl>
+    <w:lvl w:ilvl="3" w:tplc="0407000F" w:tentative="1">
+      <w:start w:val="1"/>
+      <w:numFmt w:val="decimal"/>
+      <w:lvlText w:val="%4."/>
+      <w:lvlJc w:val="left"/>
+      <w:pPr>
+        <w:ind w:left="2880" w:hanging="360"/>
+      </w:pPr>
+    </w:lvl>
+    <w:lvl w:ilvl="4" w:tplc="04070019" w:tentative="1">
+      <w:start w:val="1"/>
+      <w:numFmt w:val="lowerLetter"/>
+      <w:lvlText w:val="%5."/>
+      <w:lvlJc w:val="left"/>
+      <w:pPr>
+        <w:ind w:left="3600" w:hanging="360"/>
+      </w:pPr>
+    </w:lvl>
+    <w:lvl w:ilvl="5" w:tplc="0407001B" w:tentative="1">
+      <w:start w:val="1"/>
+      <w:numFmt w:val="lowerRoman"/>
+      <w:lvlText w:val="%6."/>
+      <w:lvlJc w:val="right"/>
+      <w:pPr>
+        <w:ind w:left="4320" w:hanging="180"/>
+      </w:pPr>
+    </w:lvl>
+    <w:lvl w:ilvl="6" w:tplc="0407000F" w:tentative="1">
+      <w:start w:val="1"/>
+      <w:numFmt w:val="decimal"/>
+      <w:lvlText w:val="%7."/>
+      <w:lvlJc w:val="left"/>
+      <w:pPr>
+        <w:ind w:left="5040" w:hanging="360"/>
+      </w:pPr>
+    </w:lvl>
+    <w:lvl w:ilvl="7" w:tplc="04070019" w:tentative="1">
+      <w:start w:val="1"/>
+      <w:numFmt w:val="lowerLetter"/>
+      <w:lvlText w:val="%8."/>
+      <w:lvlJc w:val="left"/>
+      <w:pPr>
+        <w:ind w:left="5760" w:hanging="360"/>
+      </w:pPr>
+    </w:lvl>
+    <w:lvl w:ilvl="8" w:tplc="0407001B" w:tentative="1">
+      <w:start w:val="1"/>
+      <w:numFmt w:val="lowerRoman"/>
+      <w:lvlText w:val="%9."/>
+      <w:lvlJc w:val="right"/>
+      <w:pPr>
+        <w:ind w:left="6480" w:hanging="180"/>
+      </w:pPr>
+    </w:lvl>
+  </w:abstractNum>
+  <w:abstractNum w:abstractNumId="11" w15:restartNumberingAfterBreak="0">
     <w:nsid w:val="4A7B25C9"/>
     <w:multiLevelType w:val="hybridMultilevel"/>
     <w:tmpl w:val="2400566E"/>
@@ -3995,7 +7079,7 @@
       </w:pPr>
     </w:lvl>
   </w:abstractNum>
-  <w:abstractNum w:abstractNumId="6" w15:restartNumberingAfterBreak="0">
+  <w:abstractNum w:abstractNumId="12" w15:restartNumberingAfterBreak="0">
     <w:nsid w:val="565A0664"/>
     <w:multiLevelType w:val="hybridMultilevel"/>
     <w:tmpl w:val="CC52EFB6"/>
@@ -4084,7 +7168,7 @@
       </w:pPr>
     </w:lvl>
   </w:abstractNum>
-  <w:abstractNum w:abstractNumId="7" w15:restartNumberingAfterBreak="0">
+  <w:abstractNum w:abstractNumId="13" w15:restartNumberingAfterBreak="0">
     <w:nsid w:val="57AC2CDC"/>
     <w:multiLevelType w:val="hybridMultilevel"/>
     <w:tmpl w:val="92869C48"/>
@@ -4173,7 +7257,96 @@
       </w:pPr>
     </w:lvl>
   </w:abstractNum>
-  <w:abstractNum w:abstractNumId="8" w15:restartNumberingAfterBreak="0">
+  <w:abstractNum w:abstractNumId="14" w15:restartNumberingAfterBreak="0">
+    <w:nsid w:val="6388119E"/>
+    <w:multiLevelType w:val="hybridMultilevel"/>
+    <w:tmpl w:val="2A882C2C"/>
+    <w:lvl w:ilvl="0" w:tplc="0407000F">
+      <w:start w:val="1"/>
+      <w:numFmt w:val="decimal"/>
+      <w:lvlText w:val="%1."/>
+      <w:lvlJc w:val="left"/>
+      <w:pPr>
+        <w:ind w:left="720" w:hanging="360"/>
+      </w:pPr>
+      <w:rPr>
+        <w:rFonts w:hint="default"/>
+      </w:rPr>
+    </w:lvl>
+    <w:lvl w:ilvl="1" w:tplc="04070019" w:tentative="1">
+      <w:start w:val="1"/>
+      <w:numFmt w:val="lowerLetter"/>
+      <w:lvlText w:val="%2."/>
+      <w:lvlJc w:val="left"/>
+      <w:pPr>
+        <w:ind w:left="1440" w:hanging="360"/>
+      </w:pPr>
+    </w:lvl>
+    <w:lvl w:ilvl="2" w:tplc="0407001B" w:tentative="1">
+      <w:start w:val="1"/>
+      <w:numFmt w:val="lowerRoman"/>
+      <w:lvlText w:val="%3."/>
+      <w:lvlJc w:val="right"/>
+      <w:pPr>
+        <w:ind w:left="2160" w:hanging="180"/>
+      </w:pPr>
+    </w:lvl>
+    <w:lvl w:ilvl="3" w:tplc="0407000F" w:tentative="1">
+      <w:start w:val="1"/>
+      <w:numFmt w:val="decimal"/>
+      <w:lvlText w:val="%4."/>
+      <w:lvlJc w:val="left"/>
+      <w:pPr>
+        <w:ind w:left="2880" w:hanging="360"/>
+      </w:pPr>
+    </w:lvl>
+    <w:lvl w:ilvl="4" w:tplc="04070019" w:tentative="1">
+      <w:start w:val="1"/>
+      <w:numFmt w:val="lowerLetter"/>
+      <w:lvlText w:val="%5."/>
+      <w:lvlJc w:val="left"/>
+      <w:pPr>
+        <w:ind w:left="3600" w:hanging="360"/>
+      </w:pPr>
+    </w:lvl>
+    <w:lvl w:ilvl="5" w:tplc="0407001B" w:tentative="1">
+      <w:start w:val="1"/>
+      <w:numFmt w:val="lowerRoman"/>
+      <w:lvlText w:val="%6."/>
+      <w:lvlJc w:val="right"/>
+      <w:pPr>
+        <w:ind w:left="4320" w:hanging="180"/>
+      </w:pPr>
+    </w:lvl>
+    <w:lvl w:ilvl="6" w:tplc="0407000F" w:tentative="1">
+      <w:start w:val="1"/>
+      <w:numFmt w:val="decimal"/>
+      <w:lvlText w:val="%7."/>
+      <w:lvlJc w:val="left"/>
+      <w:pPr>
+        <w:ind w:left="5040" w:hanging="360"/>
+      </w:pPr>
+    </w:lvl>
+    <w:lvl w:ilvl="7" w:tplc="04070019" w:tentative="1">
+      <w:start w:val="1"/>
+      <w:numFmt w:val="lowerLetter"/>
+      <w:lvlText w:val="%8."/>
+      <w:lvlJc w:val="left"/>
+      <w:pPr>
+        <w:ind w:left="5760" w:hanging="360"/>
+      </w:pPr>
+    </w:lvl>
+    <w:lvl w:ilvl="8" w:tplc="0407001B" w:tentative="1">
+      <w:start w:val="1"/>
+      <w:numFmt w:val="lowerRoman"/>
+      <w:lvlText w:val="%9."/>
+      <w:lvlJc w:val="right"/>
+      <w:pPr>
+        <w:ind w:left="6480" w:hanging="180"/>
+      </w:pPr>
+    </w:lvl>
+  </w:abstractNum>
+  <w:abstractNum w:abstractNumId="15" w15:restartNumberingAfterBreak="0">
     <w:nsid w:val="6646554F"/>
     <w:multiLevelType w:val="hybridMultilevel"/>
     <w:tmpl w:val="10F8381A"/>
@@ -4262,7 +7435,7 @@
       </w:pPr>
     </w:lvl>
   </w:abstractNum>
-  <w:abstractNum w:abstractNumId="9" w15:restartNumberingAfterBreak="0">
+  <w:abstractNum w:abstractNumId="16" w15:restartNumberingAfterBreak="0">
     <w:nsid w:val="69CD2B43"/>
     <w:multiLevelType w:val="hybridMultilevel"/>
     <w:tmpl w:val="0BAAE282"/>
@@ -4351,7 +7524,7 @@
       </w:pPr>
     </w:lvl>
   </w:abstractNum>
-  <w:abstractNum w:abstractNumId="10" w15:restartNumberingAfterBreak="0">
+  <w:abstractNum w:abstractNumId="17" w15:restartNumberingAfterBreak="0">
     <w:nsid w:val="6E5F0871"/>
     <w:multiLevelType w:val="hybridMultilevel"/>
     <w:tmpl w:val="D2D23BBA"/>
@@ -4440,38 +7613,151 @@
       </w:pPr>
     </w:lvl>
   </w:abstractNum>
+  <w:abstractNum w:abstractNumId="18" w15:restartNumberingAfterBreak="0">
+    <w:nsid w:val="72A32DAD"/>
+    <w:multiLevelType w:val="hybridMultilevel"/>
+    <w:tmpl w:val="59D24CCE"/>
+    <w:lvl w:ilvl="0" w:tplc="0407000F">
+      <w:start w:val="1"/>
+      <w:numFmt w:val="decimal"/>
+      <w:lvlText w:val="%1."/>
+      <w:lvlJc w:val="left"/>
+      <w:pPr>
+        <w:ind w:left="720" w:hanging="360"/>
+      </w:pPr>
+      <w:rPr>
+        <w:rFonts w:hint="default"/>
+      </w:rPr>
+    </w:lvl>
+    <w:lvl w:ilvl="1" w:tplc="04070019" w:tentative="1">
+      <w:start w:val="1"/>
+      <w:numFmt w:val="lowerLetter"/>
+      <w:lvlText w:val="%2."/>
+      <w:lvlJc w:val="left"/>
+      <w:pPr>
+        <w:ind w:left="1440" w:hanging="360"/>
+      </w:pPr>
+    </w:lvl>
+    <w:lvl w:ilvl="2" w:tplc="0407001B" w:tentative="1">
+      <w:start w:val="1"/>
+      <w:numFmt w:val="lowerRoman"/>
+      <w:lvlText w:val="%3."/>
+      <w:lvlJc w:val="right"/>
+      <w:pPr>
+        <w:ind w:left="2160" w:hanging="180"/>
+      </w:pPr>
+    </w:lvl>
+    <w:lvl w:ilvl="3" w:tplc="0407000F" w:tentative="1">
+      <w:start w:val="1"/>
+      <w:numFmt w:val="decimal"/>
+      <w:lvlText w:val="%4."/>
+      <w:lvlJc w:val="left"/>
+      <w:pPr>
+        <w:ind w:left="2880" w:hanging="360"/>
+      </w:pPr>
+    </w:lvl>
+    <w:lvl w:ilvl="4" w:tplc="04070019" w:tentative="1">
+      <w:start w:val="1"/>
+      <w:numFmt w:val="lowerLetter"/>
+      <w:lvlText w:val="%5."/>
+      <w:lvlJc w:val="left"/>
+      <w:pPr>
+        <w:ind w:left="3600" w:hanging="360"/>
+      </w:pPr>
+    </w:lvl>
+    <w:lvl w:ilvl="5" w:tplc="0407001B" w:tentative="1">
+      <w:start w:val="1"/>
+      <w:numFmt w:val="lowerRoman"/>
+      <w:lvlText w:val="%6."/>
+      <w:lvlJc w:val="right"/>
+      <w:pPr>
+        <w:ind w:left="4320" w:hanging="180"/>
+      </w:pPr>
+    </w:lvl>
+    <w:lvl w:ilvl="6" w:tplc="0407000F" w:tentative="1">
+      <w:start w:val="1"/>
+      <w:numFmt w:val="decimal"/>
+      <w:lvlText w:val="%7."/>
+      <w:lvlJc w:val="left"/>
+      <w:pPr>
+        <w:ind w:left="5040" w:hanging="360"/>
+      </w:pPr>
+    </w:lvl>
+    <w:lvl w:ilvl="7" w:tplc="04070019" w:tentative="1">
+      <w:start w:val="1"/>
+      <w:numFmt w:val="lowerLetter"/>
+      <w:lvlText w:val="%8."/>
+      <w:lvlJc w:val="left"/>
+      <w:pPr>
+        <w:ind w:left="5760" w:hanging="360"/>
+      </w:pPr>
+    </w:lvl>
+    <w:lvl w:ilvl="8" w:tplc="0407001B" w:tentative="1">
+      <w:start w:val="1"/>
+      <w:numFmt w:val="lowerRoman"/>
+      <w:lvlText w:val="%9."/>
+      <w:lvlJc w:val="right"/>
+      <w:pPr>
+        <w:ind w:left="6480" w:hanging="180"/>
+      </w:pPr>
+    </w:lvl>
+  </w:abstractNum>
   <w:num w:numId="1" w16cid:durableId="918057201">
+    <w:abstractNumId w:val="11"/>
+  </w:num>
+  <w:num w:numId="2" w16cid:durableId="1485466298">
     <w:abstractNumId w:val="5"/>
   </w:num>
-  <w:num w:numId="2" w16cid:durableId="1485466298">
-    <w:abstractNumId w:val="3"/>
-  </w:num>
   <w:num w:numId="3" w16cid:durableId="1378243468">
-    <w:abstractNumId w:val="6"/>
+    <w:abstractNumId w:val="12"/>
   </w:num>
   <w:num w:numId="4" w16cid:durableId="1146552903">
-    <w:abstractNumId w:val="9"/>
+    <w:abstractNumId w:val="16"/>
   </w:num>
   <w:num w:numId="5" w16cid:durableId="127434075">
     <w:abstractNumId w:val="2"/>
   </w:num>
   <w:num w:numId="6" w16cid:durableId="1523519782">
-    <w:abstractNumId w:val="8"/>
+    <w:abstractNumId w:val="15"/>
   </w:num>
   <w:num w:numId="7" w16cid:durableId="1921478380">
-    <w:abstractNumId w:val="4"/>
+    <w:abstractNumId w:val="7"/>
   </w:num>
   <w:num w:numId="8" w16cid:durableId="816604667">
     <w:abstractNumId w:val="1"/>
   </w:num>
   <w:num w:numId="9" w16cid:durableId="2050032734">
-    <w:abstractNumId w:val="7"/>
+    <w:abstractNumId w:val="13"/>
   </w:num>
   <w:num w:numId="10" w16cid:durableId="487749529">
-    <w:abstractNumId w:val="10"/>
+    <w:abstractNumId w:val="17"/>
   </w:num>
   <w:num w:numId="11" w16cid:durableId="1817531523">
     <w:abstractNumId w:val="0"/>
+  </w:num>
+  <w:num w:numId="12" w16cid:durableId="534733231">
+    <w:abstractNumId w:val="4"/>
+  </w:num>
+  <w:num w:numId="13" w16cid:durableId="1742603148">
+    <w:abstractNumId w:val="9"/>
+  </w:num>
+  <w:num w:numId="14" w16cid:durableId="1628462467">
+    <w:abstractNumId w:val="18"/>
+  </w:num>
+  <w:num w:numId="15" w16cid:durableId="466750421">
+    <w:abstractNumId w:val="6"/>
+  </w:num>
+  <w:num w:numId="16" w16cid:durableId="1762724137">
+    <w:abstractNumId w:val="14"/>
+  </w:num>
+  <w:num w:numId="17" w16cid:durableId="1009987543">
+    <w:abstractNumId w:val="3"/>
+  </w:num>
+  <w:num w:numId="18" w16cid:durableId="1066687700">
+    <w:abstractNumId w:val="8"/>
+  </w:num>
+  <w:num w:numId="19" w16cid:durableId="813567632">
+    <w:abstractNumId w:val="10"/>
   </w:num>
 </w:numbering>
 </file>
@@ -4871,16 +8157,16 @@
     <w:lsdException w:name="Unresolved Mention" w:semiHidden="1" w:unhideWhenUsed="1"/>
     <w:lsdException w:name="Smart Link" w:semiHidden="1" w:unhideWhenUsed="1"/>
   </w:latentStyles>
-  <w:style w:type="paragraph" w:default="1" w:styleId="Normal">
+  <w:style w:type="paragraph" w:default="1" w:styleId="Standard">
     <w:name w:val="Normal"/>
     <w:qFormat/>
     <w:rsid w:val="0060121F"/>
   </w:style>
-  <w:style w:type="paragraph" w:styleId="Heading1">
+  <w:style w:type="paragraph" w:styleId="berschrift1">
     <w:name w:val="heading 1"/>
-    <w:basedOn w:val="Normal"/>
-    <w:next w:val="Normal"/>
-    <w:link w:val="Heading1Char"/>
+    <w:basedOn w:val="Standard"/>
+    <w:next w:val="Standard"/>
+    <w:link w:val="berschrift1Zchn"/>
     <w:uiPriority w:val="9"/>
     <w:qFormat/>
     <w:rsid w:val="0068024D"/>
@@ -4897,11 +8183,11 @@
       <w:szCs w:val="32"/>
     </w:rPr>
   </w:style>
-  <w:style w:type="paragraph" w:styleId="Heading2">
+  <w:style w:type="paragraph" w:styleId="berschrift2">
     <w:name w:val="heading 2"/>
-    <w:basedOn w:val="Normal"/>
-    <w:next w:val="Normal"/>
-    <w:link w:val="Heading2Char"/>
+    <w:basedOn w:val="Standard"/>
+    <w:next w:val="Standard"/>
+    <w:link w:val="berschrift2Zchn"/>
     <w:uiPriority w:val="9"/>
     <w:unhideWhenUsed/>
     <w:qFormat/>
@@ -4919,11 +8205,11 @@
       <w:szCs w:val="26"/>
     </w:rPr>
   </w:style>
-  <w:style w:type="paragraph" w:styleId="Heading3">
+  <w:style w:type="paragraph" w:styleId="berschrift3">
     <w:name w:val="heading 3"/>
-    <w:basedOn w:val="Normal"/>
-    <w:next w:val="Normal"/>
-    <w:link w:val="Heading3Char"/>
+    <w:basedOn w:val="Standard"/>
+    <w:next w:val="Standard"/>
+    <w:link w:val="berschrift3Zchn"/>
     <w:uiPriority w:val="9"/>
     <w:unhideWhenUsed/>
     <w:qFormat/>
@@ -4941,13 +8227,55 @@
       <w:szCs w:val="24"/>
     </w:rPr>
   </w:style>
-  <w:style w:type="character" w:default="1" w:styleId="DefaultParagraphFont">
+  <w:style w:type="paragraph" w:styleId="berschrift4">
+    <w:name w:val="heading 4"/>
+    <w:basedOn w:val="Standard"/>
+    <w:next w:val="Standard"/>
+    <w:link w:val="berschrift4Zchn"/>
+    <w:uiPriority w:val="9"/>
+    <w:unhideWhenUsed/>
+    <w:qFormat/>
+    <w:rsid w:val="0030488E"/>
+    <w:pPr>
+      <w:keepNext/>
+      <w:keepLines/>
+      <w:spacing w:before="40" w:after="0"/>
+      <w:outlineLvl w:val="3"/>
+    </w:pPr>
+    <w:rPr>
+      <w:rFonts w:asciiTheme="majorHAnsi" w:eastAsiaTheme="majorEastAsia" w:hAnsiTheme="majorHAnsi" w:cstheme="majorBidi"/>
+      <w:i/>
+      <w:iCs/>
+      <w:color w:val="2F5496" w:themeColor="accent1" w:themeShade="BF"/>
+    </w:rPr>
+  </w:style>
+  <w:style w:type="paragraph" w:styleId="berschrift5">
+    <w:name w:val="heading 5"/>
+    <w:basedOn w:val="Standard"/>
+    <w:next w:val="Standard"/>
+    <w:link w:val="berschrift5Zchn"/>
+    <w:uiPriority w:val="9"/>
+    <w:unhideWhenUsed/>
+    <w:qFormat/>
+    <w:rsid w:val="00AF2955"/>
+    <w:pPr>
+      <w:keepNext/>
+      <w:keepLines/>
+      <w:spacing w:before="40" w:after="0"/>
+      <w:outlineLvl w:val="4"/>
+    </w:pPr>
+    <w:rPr>
+      <w:rFonts w:asciiTheme="majorHAnsi" w:eastAsiaTheme="majorEastAsia" w:hAnsiTheme="majorHAnsi" w:cstheme="majorBidi"/>
+      <w:color w:val="2F5496" w:themeColor="accent1" w:themeShade="BF"/>
+    </w:rPr>
+  </w:style>
+  <w:style w:type="character" w:default="1" w:styleId="Absatz-Standardschriftart">
     <w:name w:val="Default Paragraph Font"/>
     <w:uiPriority w:val="1"/>
     <w:semiHidden/>
     <w:unhideWhenUsed/>
   </w:style>
-  <w:style w:type="table" w:default="1" w:styleId="TableNormal">
+  <w:style w:type="table" w:default="1" w:styleId="NormaleTabelle">
     <w:name w:val="Normal Table"/>
     <w:uiPriority w:val="99"/>
     <w:semiHidden/>
@@ -4962,17 +8290,17 @@
       </w:tblCellMar>
     </w:tblPr>
   </w:style>
-  <w:style w:type="numbering" w:default="1" w:styleId="NoList">
+  <w:style w:type="numbering" w:default="1" w:styleId="KeineListe">
     <w:name w:val="No List"/>
     <w:uiPriority w:val="99"/>
     <w:semiHidden/>
     <w:unhideWhenUsed/>
   </w:style>
-  <w:style w:type="paragraph" w:styleId="Title">
+  <w:style w:type="paragraph" w:styleId="Titel">
     <w:name w:val="Title"/>
-    <w:basedOn w:val="Normal"/>
-    <w:next w:val="Normal"/>
-    <w:link w:val="TitleChar"/>
+    <w:basedOn w:val="Standard"/>
+    <w:next w:val="Standard"/>
+    <w:link w:val="TitelZchn"/>
     <w:uiPriority w:val="10"/>
     <w:qFormat/>
     <w:rsid w:val="0068024D"/>
@@ -4988,10 +8316,10 @@
       <w:szCs w:val="56"/>
     </w:rPr>
   </w:style>
-  <w:style w:type="character" w:customStyle="1" w:styleId="TitleChar">
-    <w:name w:val="Title Char"/>
-    <w:basedOn w:val="DefaultParagraphFont"/>
-    <w:link w:val="Title"/>
+  <w:style w:type="character" w:customStyle="1" w:styleId="TitelZchn">
+    <w:name w:val="Titel Zchn"/>
+    <w:basedOn w:val="Absatz-Standardschriftart"/>
+    <w:link w:val="Titel"/>
     <w:uiPriority w:val="10"/>
     <w:rsid w:val="0068024D"/>
     <w:rPr>
@@ -5002,10 +8330,10 @@
       <w:szCs w:val="56"/>
     </w:rPr>
   </w:style>
-  <w:style w:type="character" w:customStyle="1" w:styleId="Heading1Char">
-    <w:name w:val="Heading 1 Char"/>
-    <w:basedOn w:val="DefaultParagraphFont"/>
-    <w:link w:val="Heading1"/>
+  <w:style w:type="character" w:customStyle="1" w:styleId="berschrift1Zchn">
+    <w:name w:val="Überschrift 1 Zchn"/>
+    <w:basedOn w:val="Absatz-Standardschriftart"/>
+    <w:link w:val="berschrift1"/>
     <w:uiPriority w:val="9"/>
     <w:rsid w:val="0068024D"/>
     <w:rPr>
@@ -5015,10 +8343,10 @@
       <w:szCs w:val="32"/>
     </w:rPr>
   </w:style>
-  <w:style w:type="character" w:customStyle="1" w:styleId="Heading2Char">
-    <w:name w:val="Heading 2 Char"/>
-    <w:basedOn w:val="DefaultParagraphFont"/>
-    <w:link w:val="Heading2"/>
+  <w:style w:type="character" w:customStyle="1" w:styleId="berschrift2Zchn">
+    <w:name w:val="Überschrift 2 Zchn"/>
+    <w:basedOn w:val="Absatz-Standardschriftart"/>
+    <w:link w:val="berschrift2"/>
     <w:uiPriority w:val="9"/>
     <w:rsid w:val="0068024D"/>
     <w:rPr>
@@ -5028,10 +8356,10 @@
       <w:szCs w:val="26"/>
     </w:rPr>
   </w:style>
-  <w:style w:type="character" w:customStyle="1" w:styleId="Heading3Char">
-    <w:name w:val="Heading 3 Char"/>
-    <w:basedOn w:val="DefaultParagraphFont"/>
-    <w:link w:val="Heading3"/>
+  <w:style w:type="character" w:customStyle="1" w:styleId="berschrift3Zchn">
+    <w:name w:val="Überschrift 3 Zchn"/>
+    <w:basedOn w:val="Absatz-Standardschriftart"/>
+    <w:link w:val="berschrift3"/>
     <w:uiPriority w:val="9"/>
     <w:rsid w:val="0068024D"/>
     <w:rPr>
@@ -5041,9 +8369,9 @@
       <w:szCs w:val="24"/>
     </w:rPr>
   </w:style>
-  <w:style w:type="table" w:styleId="TableGrid">
+  <w:style w:type="table" w:styleId="Tabellenraster">
     <w:name w:val="Table Grid"/>
-    <w:basedOn w:val="TableNormal"/>
+    <w:basedOn w:val="NormaleTabelle"/>
     <w:uiPriority w:val="39"/>
     <w:rsid w:val="00C52763"/>
     <w:pPr>
@@ -5060,9 +8388,9 @@
       </w:tblBorders>
     </w:tblPr>
   </w:style>
-  <w:style w:type="paragraph" w:styleId="ListParagraph">
+  <w:style w:type="paragraph" w:styleId="Listenabsatz">
     <w:name w:val="List Paragraph"/>
-    <w:basedOn w:val="Normal"/>
+    <w:basedOn w:val="Standard"/>
     <w:uiPriority w:val="34"/>
     <w:qFormat/>
     <w:rsid w:val="006A1FF2"/>
@@ -5070,6 +8398,30 @@
       <w:ind w:left="720"/>
       <w:contextualSpacing/>
     </w:pPr>
+  </w:style>
+  <w:style w:type="character" w:customStyle="1" w:styleId="berschrift4Zchn">
+    <w:name w:val="Überschrift 4 Zchn"/>
+    <w:basedOn w:val="Absatz-Standardschriftart"/>
+    <w:link w:val="berschrift4"/>
+    <w:uiPriority w:val="9"/>
+    <w:rsid w:val="0030488E"/>
+    <w:rPr>
+      <w:rFonts w:asciiTheme="majorHAnsi" w:eastAsiaTheme="majorEastAsia" w:hAnsiTheme="majorHAnsi" w:cstheme="majorBidi"/>
+      <w:i/>
+      <w:iCs/>
+      <w:color w:val="2F5496" w:themeColor="accent1" w:themeShade="BF"/>
+    </w:rPr>
+  </w:style>
+  <w:style w:type="character" w:customStyle="1" w:styleId="berschrift5Zchn">
+    <w:name w:val="Überschrift 5 Zchn"/>
+    <w:basedOn w:val="Absatz-Standardschriftart"/>
+    <w:link w:val="berschrift5"/>
+    <w:uiPriority w:val="9"/>
+    <w:rsid w:val="00AF2955"/>
+    <w:rPr>
+      <w:rFonts w:asciiTheme="majorHAnsi" w:eastAsiaTheme="majorEastAsia" w:hAnsiTheme="majorHAnsi" w:cstheme="majorBidi"/>
+      <w:color w:val="2F5496" w:themeColor="accent1" w:themeShade="BF"/>
+    </w:rPr>
   </w:style>
 </w:styles>
 </file>

</xml_diff>

<commit_message>
Updated Documentation Intro Text
</commit_message>
<xml_diff>
--- a/Documentation/Spotify Group Recommendations - Use Case and Requirements.docx
+++ b/Documentation/Spotify Group Recommendations - Use Case and Requirements.docx
@@ -18,6 +18,60 @@
     </w:p>
     <w:p>
       <w:pPr>
+        <w:rPr>
+          <w:lang w:val="en-GB"/>
+        </w:rPr>
+      </w:pPr>
+      <w:r>
+        <w:rPr>
+          <w:lang w:val="en-GB"/>
+        </w:rPr>
+        <w:t>The Spotify Group Recommendations App will mainly consist of three parts. A Frontend so the users can interact with the system.</w:t>
+      </w:r>
+      <w:r>
+        <w:rPr>
+          <w:lang w:val="en-GB"/>
+        </w:rPr>
+        <w:br/>
+        <w:t xml:space="preserve">A Backend that handles the main Business Logic for the Frontend and acts as an interface and a data parser to the Machine Learning implementation and the official </w:t>
+      </w:r>
+      <w:proofErr w:type="spellStart"/>
+      <w:r>
+        <w:rPr>
+          <w:lang w:val="en-GB"/>
+        </w:rPr>
+        <w:t>spotify</w:t>
+      </w:r>
+      <w:proofErr w:type="spellEnd"/>
+      <w:r>
+        <w:rPr>
+          <w:lang w:val="en-GB"/>
+        </w:rPr>
+        <w:t xml:space="preserve"> API.</w:t>
+      </w:r>
+      <w:r>
+        <w:rPr>
+          <w:lang w:val="en-GB"/>
+        </w:rPr>
+        <w:br/>
+        <w:t>A Machine Learning implementation that handles the playlist generation.</w:t>
+      </w:r>
+    </w:p>
+    <w:p>
+      <w:pPr>
+        <w:rPr>
+          <w:lang w:val="en-GB"/>
+        </w:rPr>
+      </w:pPr>
+      <w:r>
+        <w:rPr>
+          <w:lang w:val="en-GB"/>
+        </w:rPr>
+        <w:t>The following describes the different use cases and interactions between the Frontend and the Backend.</w:t>
+      </w:r>
+    </w:p>
+    <w:p>
+      <w:pPr>
         <w:pStyle w:val="berschrift1"/>
         <w:rPr>
           <w:lang w:val="en-GB"/>
@@ -128,21 +182,7 @@
         <w:rPr>
           <w:lang w:val="en-US"/>
         </w:rPr>
-        <w:t xml:space="preserve">Every user has access to </w:t>
-      </w:r>
-      <w:proofErr w:type="gramStart"/>
-      <w:r>
-        <w:rPr>
-          <w:lang w:val="en-US"/>
-        </w:rPr>
-        <w:t>all of</w:t>
-      </w:r>
-      <w:proofErr w:type="gramEnd"/>
-      <w:r>
-        <w:rPr>
-          <w:lang w:val="en-US"/>
-        </w:rPr>
-        <w:t xml:space="preserve"> his data and can delete the data at any time.</w:t>
+        <w:t>Every user has access to all of his data and can delete the data at any time.</w:t>
       </w:r>
     </w:p>
     <w:p>
@@ -229,21 +269,7 @@
         <w:rPr>
           <w:lang w:val="en-US"/>
         </w:rPr>
-        <w:t xml:space="preserve">After a group member has created a </w:t>
-      </w:r>
-      <w:proofErr w:type="gramStart"/>
-      <w:r>
-        <w:rPr>
-          <w:lang w:val="en-US"/>
-        </w:rPr>
-        <w:t>playlist</w:t>
-      </w:r>
-      <w:proofErr w:type="gramEnd"/>
-      <w:r>
-        <w:rPr>
-          <w:lang w:val="en-US"/>
-        </w:rPr>
-        <w:t xml:space="preserve"> it</w:t>
+        <w:t>After a group member has created a playlist it</w:t>
       </w:r>
       <w:r>
         <w:rPr>
@@ -265,19 +291,11 @@
         </w:rPr>
         <w:t xml:space="preserve"> account of the creating user. </w:t>
       </w:r>
-      <w:proofErr w:type="gramStart"/>
       <w:r>
         <w:rPr>
           <w:lang w:val="en-US"/>
         </w:rPr>
-        <w:t>Otherwise</w:t>
-      </w:r>
-      <w:proofErr w:type="gramEnd"/>
-      <w:r>
-        <w:rPr>
-          <w:lang w:val="en-US"/>
-        </w:rPr>
-        <w:t xml:space="preserve"> the app would need to create some form of an anonymous/group specific user in </w:t>
+        <w:t xml:space="preserve">Otherwise the app would need to create some form of an anonymous/group specific user in </w:t>
       </w:r>
       <w:proofErr w:type="spellStart"/>
       <w:r>
@@ -795,6 +813,7 @@
               <w:rPr>
                 <w:lang w:val="en-US"/>
               </w:rPr>
+              <w:lastRenderedPageBreak/>
               <w:t>Extensions (Error scenarios)</w:t>
             </w:r>
           </w:p>
@@ -913,7 +932,6 @@
               <w:rPr>
                 <w:lang w:val="en-US"/>
               </w:rPr>
-              <w:lastRenderedPageBreak/>
               <w:t>Goal</w:t>
             </w:r>
           </w:p>
@@ -1890,19 +1908,11 @@
                 <w:lang w:val="en-US"/>
               </w:rPr>
             </w:pPr>
-            <w:proofErr w:type="gramStart"/>
-            <w:r>
-              <w:rPr>
-                <w:lang w:val="en-US"/>
-              </w:rPr>
-              <w:t>E.g.</w:t>
-            </w:r>
-            <w:proofErr w:type="gramEnd"/>
-            <w:r>
-              <w:rPr>
-                <w:lang w:val="en-US"/>
-              </w:rPr>
-              <w:t xml:space="preserve"> specific genre</w:t>
+            <w:r>
+              <w:rPr>
+                <w:lang w:val="en-US"/>
+              </w:rPr>
+              <w:t>E.g. specific genre</w:t>
             </w:r>
           </w:p>
           <w:p>
@@ -2172,6 +2182,7 @@
               <w:rPr>
                 <w:lang w:val="en-US"/>
               </w:rPr>
+              <w:lastRenderedPageBreak/>
               <w:t>Primary Actor</w:t>
             </w:r>
           </w:p>
@@ -2438,7 +2449,6 @@
               <w:rPr>
                 <w:lang w:val="en-US"/>
               </w:rPr>
-              <w:lastRenderedPageBreak/>
               <w:t>Main success scenario</w:t>
             </w:r>
           </w:p>
@@ -3045,21 +3055,7 @@
               <w:rPr>
                 <w:lang w:val="en-US"/>
               </w:rPr>
-              <w:t xml:space="preserve">Group is no longer accessible from </w:t>
-            </w:r>
-            <w:proofErr w:type="gramStart"/>
-            <w:r>
-              <w:rPr>
-                <w:lang w:val="en-US"/>
-              </w:rPr>
-              <w:t>users</w:t>
-            </w:r>
-            <w:proofErr w:type="gramEnd"/>
-            <w:r>
-              <w:rPr>
-                <w:lang w:val="en-US"/>
-              </w:rPr>
-              <w:t xml:space="preserve"> perspective</w:t>
+              <w:t>Group is no longer accessible from users perspective</w:t>
             </w:r>
           </w:p>
         </w:tc>
@@ -3643,6 +3639,7 @@
               <w:rPr>
                 <w:lang w:val="en-US"/>
               </w:rPr>
+              <w:lastRenderedPageBreak/>
               <w:t>Extensions (Error scenarios)</w:t>
             </w:r>
           </w:p>
@@ -3736,21 +3733,7 @@
               <w:rPr>
                 <w:lang w:val="en-US"/>
               </w:rPr>
-              <w:t xml:space="preserve">No voting </w:t>
-            </w:r>
-            <w:proofErr w:type="gramStart"/>
-            <w:r>
-              <w:rPr>
-                <w:lang w:val="en-US"/>
-              </w:rPr>
-              <w:t>happened,</w:t>
-            </w:r>
-            <w:proofErr w:type="gramEnd"/>
-            <w:r>
-              <w:rPr>
-                <w:lang w:val="en-US"/>
-              </w:rPr>
-              <w:t xml:space="preserve"> no voting gets saved.</w:t>
+              <w:t>No voting happened, no voting gets saved.</w:t>
             </w:r>
           </w:p>
         </w:tc>
@@ -3864,21 +3847,7 @@
         <w:rPr>
           <w:lang w:val="en-US"/>
         </w:rPr>
-        <w:t xml:space="preserve">This Flow includes user specific data and thus will probably be handled by a </w:t>
-      </w:r>
-      <w:proofErr w:type="gramStart"/>
-      <w:r>
-        <w:rPr>
-          <w:lang w:val="en-US"/>
-        </w:rPr>
-        <w:t>multiple endpoints</w:t>
-      </w:r>
-      <w:proofErr w:type="gramEnd"/>
-      <w:r>
-        <w:rPr>
-          <w:lang w:val="en-US"/>
-        </w:rPr>
-        <w:t>.</w:t>
+        <w:t>This Flow includes user specific data and thus will probably be handled by a multiple endpoints.</w:t>
       </w:r>
     </w:p>
     <w:p>
@@ -3995,21 +3964,7 @@
         <w:rPr>
           <w:lang w:val="en-US"/>
         </w:rPr>
-        <w:t xml:space="preserve">Get metadata of </w:t>
-      </w:r>
-      <w:proofErr w:type="gramStart"/>
-      <w:r>
-        <w:rPr>
-          <w:lang w:val="en-US"/>
-        </w:rPr>
-        <w:t>users</w:t>
-      </w:r>
-      <w:proofErr w:type="gramEnd"/>
-      <w:r>
-        <w:rPr>
-          <w:lang w:val="en-US"/>
-        </w:rPr>
-        <w:t xml:space="preserve"> songs/playlists</w:t>
+        <w:t>Get metadata of users songs/playlists</w:t>
       </w:r>
     </w:p>
     <w:tbl>
@@ -4790,13 +4745,7 @@
               <w:rPr>
                 <w:lang w:val="en-US"/>
               </w:rPr>
-              <w:t>Frontend + Backend</w:t>
-            </w:r>
-            <w:r>
-              <w:rPr>
-                <w:lang w:val="en-US"/>
-              </w:rPr>
-              <w:t xml:space="preserve"> (User Db)</w:t>
+              <w:t>Frontend + Backend (User Db)</w:t>
             </w:r>
           </w:p>
         </w:tc>
@@ -4892,6 +4841,7 @@
               <w:rPr>
                 <w:lang w:val="en-US"/>
               </w:rPr>
+              <w:lastRenderedPageBreak/>
               <w:t>Success end</w:t>
             </w:r>
           </w:p>
@@ -5065,14 +5015,7 @@
               <w:rPr>
                 <w:lang w:val="en-US"/>
               </w:rPr>
-              <w:lastRenderedPageBreak/>
-              <w:t xml:space="preserve">Content is sent to </w:t>
-            </w:r>
-            <w:r>
-              <w:rPr>
-                <w:lang w:val="en-US"/>
-              </w:rPr>
-              <w:t xml:space="preserve">user </w:t>
+              <w:t xml:space="preserve">Content is sent to user </w:t>
             </w:r>
             <w:proofErr w:type="spellStart"/>
             <w:r>
@@ -5098,13 +5041,7 @@
               <w:rPr>
                 <w:lang w:val="en-US"/>
               </w:rPr>
-              <w:t xml:space="preserve">Response is received from </w:t>
-            </w:r>
-            <w:r>
-              <w:rPr>
-                <w:lang w:val="en-US"/>
-              </w:rPr>
-              <w:t xml:space="preserve">user </w:t>
+              <w:t xml:space="preserve">Response is received from user </w:t>
             </w:r>
             <w:proofErr w:type="spellStart"/>
             <w:r>
@@ -5130,45 +5067,26 @@
               <w:rPr>
                 <w:lang w:val="en-US"/>
               </w:rPr>
-              <w:t xml:space="preserve">Response is </w:t>
-            </w:r>
-            <w:r>
-              <w:rPr>
-                <w:lang w:val="en-US"/>
-              </w:rPr>
-              <w:t>received</w:t>
-            </w:r>
-            <w:r>
-              <w:rPr>
-                <w:lang w:val="en-US"/>
-              </w:rPr>
-              <w:t xml:space="preserve"> and s</w:t>
-            </w:r>
-            <w:r>
-              <w:rPr>
-                <w:lang w:val="en-US"/>
-              </w:rPr>
-              <w:t>tatus is returned (success/failure)</w:t>
-            </w:r>
-          </w:p>
-        </w:tc>
-      </w:tr>
-      <w:tr>
-        <w:tc>
-          <w:tcPr>
-            <w:tcW w:w="2405" w:type="dxa"/>
-          </w:tcPr>
-          <w:p>
-            <w:pPr>
-              <w:rPr>
-                <w:lang w:val="en-US"/>
-              </w:rPr>
-            </w:pPr>
-            <w:r>
-              <w:rPr>
-                <w:lang w:val="en-US"/>
-              </w:rPr>
-              <w:lastRenderedPageBreak/>
+              <w:t>Response is received and status is returned (success/failure)</w:t>
+            </w:r>
+          </w:p>
+        </w:tc>
+      </w:tr>
+      <w:tr>
+        <w:tc>
+          <w:tcPr>
+            <w:tcW w:w="2405" w:type="dxa"/>
+          </w:tcPr>
+          <w:p>
+            <w:pPr>
+              <w:rPr>
+                <w:lang w:val="en-US"/>
+              </w:rPr>
+            </w:pPr>
+            <w:r>
+              <w:rPr>
+                <w:lang w:val="en-US"/>
+              </w:rPr>
               <w:t>Extensions (Error scenarios)</w:t>
             </w:r>
           </w:p>
@@ -5525,13 +5443,7 @@
               <w:rPr>
                 <w:lang w:val="en-US"/>
               </w:rPr>
-              <w:t>Frontend +</w:t>
-            </w:r>
-            <w:r>
-              <w:rPr>
-                <w:lang w:val="en-US"/>
-              </w:rPr>
-              <w:t xml:space="preserve"> ML</w:t>
+              <w:t>Frontend + ML</w:t>
             </w:r>
           </w:p>
         </w:tc>
@@ -5569,13 +5481,7 @@
               <w:rPr>
                 <w:lang w:val="en-US"/>
               </w:rPr>
-              <w:t>Internal</w:t>
-            </w:r>
-            <w:r>
-              <w:rPr>
-                <w:lang w:val="en-US"/>
-              </w:rPr>
-              <w:t xml:space="preserve"> and external</w:t>
+              <w:t>Internal and external</w:t>
             </w:r>
           </w:p>
         </w:tc>

</xml_diff>